<commit_message>
melhorias do guia de desenvolvimento do Dataviva
</commit_message>
<xml_diff>
--- a/docs/Ambiente de Desenvolvimento - DataViva.docx
+++ b/docs/Ambiente de Desenvolvimento - DataViva.docx
@@ -776,6 +776,152 @@
           </w:p>
         </w:tc>
       </w:tr>
+      <w:tr>
+        <w:trPr>
+          <w:cnfStyle w:val="000000100000" w:firstRow="0" w:lastRow="0" w:firstColumn="0" w:lastColumn="0" w:oddVBand="0" w:evenVBand="0" w:oddHBand="1" w:evenHBand="0" w:firstRowFirstColumn="0" w:firstRowLastColumn="0" w:lastRowFirstColumn="0" w:lastRowLastColumn="0"/>
+          <w:jc w:val="center"/>
+        </w:trPr>
+        <w:tc>
+          <w:tcPr>
+            <w:tcW w:w="1278" w:type="dxa"/>
+            <w:shd w:val="solid" w:color="D9D9D9" w:themeColor="background1" w:themeShade="D9" w:fill="4F81BD" w:themeFill="accent1"/>
+          </w:tcPr>
+          <w:p>
+            <w:pPr>
+              <w:spacing w:before="40" w:after="40"/>
+              <w:jc w:val="center"/>
+              <w:rPr>
+                <w:rFonts w:asciiTheme="majorHAnsi" w:hAnsiTheme="majorHAnsi"/>
+                <w:color w:val="auto"/>
+                <w:lang w:val="pt-BR"/>
+              </w:rPr>
+            </w:pPr>
+            <w:r>
+              <w:rPr>
+                <w:rFonts w:asciiTheme="majorHAnsi" w:hAnsiTheme="majorHAnsi"/>
+                <w:color w:val="auto"/>
+                <w:lang w:val="pt-BR"/>
+              </w:rPr>
+              <w:t>08</w:t>
+            </w:r>
+            <w:r>
+              <w:rPr>
+                <w:rFonts w:asciiTheme="majorHAnsi" w:hAnsiTheme="majorHAnsi"/>
+                <w:color w:val="auto"/>
+                <w:lang w:val="pt-BR"/>
+              </w:rPr>
+              <w:t>/0</w:t>
+            </w:r>
+            <w:r>
+              <w:rPr>
+                <w:rFonts w:asciiTheme="majorHAnsi" w:hAnsiTheme="majorHAnsi"/>
+                <w:color w:val="auto"/>
+                <w:lang w:val="pt-BR"/>
+              </w:rPr>
+              <w:t>4</w:t>
+            </w:r>
+            <w:r>
+              <w:rPr>
+                <w:rFonts w:asciiTheme="majorHAnsi" w:hAnsiTheme="majorHAnsi"/>
+                <w:color w:val="auto"/>
+                <w:lang w:val="pt-BR"/>
+              </w:rPr>
+              <w:t>/201</w:t>
+            </w:r>
+            <w:r>
+              <w:rPr>
+                <w:rFonts w:asciiTheme="majorHAnsi" w:hAnsiTheme="majorHAnsi"/>
+                <w:color w:val="auto"/>
+                <w:lang w:val="pt-BR"/>
+              </w:rPr>
+              <w:t>4</w:t>
+            </w:r>
+          </w:p>
+        </w:tc>
+        <w:tc>
+          <w:tcPr>
+            <w:tcW w:w="1539" w:type="dxa"/>
+            <w:shd w:val="solid" w:color="D9D9D9" w:themeColor="background1" w:themeShade="D9" w:fill="4F81BD" w:themeFill="accent1"/>
+          </w:tcPr>
+          <w:p>
+            <w:pPr>
+              <w:spacing w:before="40" w:after="40"/>
+              <w:jc w:val="center"/>
+              <w:rPr>
+                <w:rFonts w:asciiTheme="majorHAnsi" w:hAnsiTheme="majorHAnsi"/>
+                <w:color w:val="auto"/>
+                <w:lang w:val="pt-BR"/>
+              </w:rPr>
+            </w:pPr>
+            <w:r>
+              <w:rPr>
+                <w:rFonts w:asciiTheme="majorHAnsi" w:hAnsiTheme="majorHAnsi"/>
+                <w:color w:val="auto"/>
+                <w:lang w:val="pt-BR"/>
+              </w:rPr>
+              <w:t>1.</w:t>
+            </w:r>
+            <w:r>
+              <w:rPr>
+                <w:rFonts w:asciiTheme="majorHAnsi" w:hAnsiTheme="majorHAnsi"/>
+                <w:color w:val="auto"/>
+                <w:lang w:val="pt-BR"/>
+              </w:rPr>
+              <w:t>2</w:t>
+            </w:r>
+          </w:p>
+        </w:tc>
+        <w:tc>
+          <w:tcPr>
+            <w:tcW w:w="3528" w:type="dxa"/>
+            <w:shd w:val="solid" w:color="D9D9D9" w:themeColor="background1" w:themeShade="D9" w:fill="4F81BD" w:themeFill="accent1"/>
+          </w:tcPr>
+          <w:p>
+            <w:pPr>
+              <w:spacing w:before="40" w:after="40"/>
+              <w:jc w:val="center"/>
+              <w:rPr>
+                <w:rFonts w:asciiTheme="majorHAnsi" w:hAnsiTheme="majorHAnsi"/>
+                <w:color w:val="auto"/>
+                <w:lang w:val="pt-BR"/>
+              </w:rPr>
+            </w:pPr>
+            <w:r>
+              <w:rPr>
+                <w:rFonts w:asciiTheme="majorHAnsi" w:hAnsiTheme="majorHAnsi"/>
+                <w:color w:val="auto"/>
+                <w:lang w:val="pt-BR"/>
+              </w:rPr>
+              <w:t>Sugestões Daniel Silva</w:t>
+            </w:r>
+          </w:p>
+        </w:tc>
+        <w:tc>
+          <w:tcPr>
+            <w:tcW w:w="2694" w:type="dxa"/>
+            <w:shd w:val="solid" w:color="D9D9D9" w:themeColor="background1" w:themeShade="D9" w:fill="4F81BD" w:themeFill="accent1"/>
+          </w:tcPr>
+          <w:p>
+            <w:pPr>
+              <w:spacing w:before="40" w:after="40"/>
+              <w:jc w:val="center"/>
+              <w:rPr>
+                <w:rFonts w:asciiTheme="majorHAnsi" w:hAnsiTheme="majorHAnsi"/>
+                <w:color w:val="auto"/>
+                <w:lang w:val="pt-BR"/>
+              </w:rPr>
+            </w:pPr>
+            <w:r>
+              <w:rPr>
+                <w:rFonts w:asciiTheme="majorHAnsi" w:hAnsiTheme="majorHAnsi"/>
+                <w:color w:val="auto"/>
+                <w:lang w:val="pt-BR"/>
+              </w:rPr>
+              <w:t>Mario H. Mol</w:t>
+            </w:r>
+          </w:p>
+        </w:tc>
+      </w:tr>
     </w:tbl>
     <w:p>
       <w:pPr>
@@ -852,7 +998,6 @@
           <w:docPartUnique/>
         </w:docPartObj>
       </w:sdtPr>
-      <w:sdtEndPr/>
       <w:sdtContent>
         <w:p>
           <w:pPr>
@@ -896,7 +1041,7 @@
             </w:rPr>
             <w:fldChar w:fldCharType="separate"/>
           </w:r>
-          <w:hyperlink w:anchor="_Toc371670114" w:history="1">
+          <w:hyperlink w:anchor="_Toc384736473" w:history="1">
             <w:r>
               <w:rPr>
                 <w:rStyle w:val="Hyperlink"/>
@@ -940,7 +1085,7 @@
                 <w:noProof/>
                 <w:webHidden/>
               </w:rPr>
-              <w:instrText xml:space="preserve"> PAGEREF _Toc371670114 \h </w:instrText>
+              <w:instrText xml:space="preserve"> PAGEREF _Toc384736473 \h </w:instrText>
             </w:r>
             <w:r>
               <w:rPr>
@@ -986,7 +1131,7 @@
               <w:lang w:val="pt-BR" w:eastAsia="pt-BR"/>
             </w:rPr>
           </w:pPr>
-          <w:hyperlink w:anchor="_Toc371670115" w:history="1">
+          <w:hyperlink w:anchor="_Toc384736474" w:history="1">
             <w:r>
               <w:rPr>
                 <w:rStyle w:val="Hyperlink"/>
@@ -1030,7 +1175,7 @@
                 <w:noProof/>
                 <w:webHidden/>
               </w:rPr>
-              <w:instrText xml:space="preserve"> PAGEREF _Toc371670115 \h </w:instrText>
+              <w:instrText xml:space="preserve"> PAGEREF _Toc384736474 \h </w:instrText>
             </w:r>
             <w:r>
               <w:rPr>
@@ -1076,7 +1221,7 @@
               <w:lang w:val="pt-BR" w:eastAsia="pt-BR"/>
             </w:rPr>
           </w:pPr>
-          <w:hyperlink w:anchor="_Toc371670116" w:history="1">
+          <w:hyperlink w:anchor="_Toc384736475" w:history="1">
             <w:r>
               <w:rPr>
                 <w:rStyle w:val="Hyperlink"/>
@@ -1120,7 +1265,7 @@
                 <w:noProof/>
                 <w:webHidden/>
               </w:rPr>
-              <w:instrText xml:space="preserve"> PAGEREF _Toc371670116 \h </w:instrText>
+              <w:instrText xml:space="preserve"> PAGEREF _Toc384736475 \h </w:instrText>
             </w:r>
             <w:r>
               <w:rPr>
@@ -1141,6 +1286,276 @@
                 <w:webHidden/>
               </w:rPr>
               <w:t>6</w:t>
+            </w:r>
+            <w:r>
+              <w:rPr>
+                <w:noProof/>
+                <w:webHidden/>
+              </w:rPr>
+              <w:fldChar w:fldCharType="end"/>
+            </w:r>
+          </w:hyperlink>
+        </w:p>
+        <w:p>
+          <w:pPr>
+            <w:pStyle w:val="Sumrio1"/>
+            <w:tabs>
+              <w:tab w:val="left" w:pos="660"/>
+              <w:tab w:val="right" w:leader="dot" w:pos="9627"/>
+            </w:tabs>
+            <w:rPr>
+              <w:rFonts w:eastAsiaTheme="minorEastAsia"/>
+              <w:noProof/>
+              <w:sz w:val="22"/>
+              <w:szCs w:val="22"/>
+              <w:lang w:val="pt-BR" w:eastAsia="pt-BR"/>
+            </w:rPr>
+          </w:pPr>
+          <w:hyperlink w:anchor="_Toc384736476" w:history="1">
+            <w:r>
+              <w:rPr>
+                <w:rStyle w:val="Hyperlink"/>
+                <w:noProof/>
+              </w:rPr>
+              <w:t>3.1.</w:t>
+            </w:r>
+            <w:r>
+              <w:rPr>
+                <w:rFonts w:eastAsiaTheme="minorEastAsia"/>
+                <w:noProof/>
+                <w:sz w:val="22"/>
+                <w:szCs w:val="22"/>
+                <w:lang w:val="pt-BR" w:eastAsia="pt-BR"/>
+              </w:rPr>
+              <w:tab/>
+            </w:r>
+            <w:r>
+              <w:rPr>
+                <w:rStyle w:val="Hyperlink"/>
+                <w:noProof/>
+              </w:rPr>
+              <w:t>Instalação</w:t>
+            </w:r>
+            <w:r>
+              <w:rPr>
+                <w:noProof/>
+                <w:webHidden/>
+              </w:rPr>
+              <w:tab/>
+            </w:r>
+            <w:r>
+              <w:rPr>
+                <w:noProof/>
+                <w:webHidden/>
+              </w:rPr>
+              <w:fldChar w:fldCharType="begin"/>
+            </w:r>
+            <w:r>
+              <w:rPr>
+                <w:noProof/>
+                <w:webHidden/>
+              </w:rPr>
+              <w:instrText xml:space="preserve"> PAGEREF _Toc384736476 \h </w:instrText>
+            </w:r>
+            <w:r>
+              <w:rPr>
+                <w:noProof/>
+                <w:webHidden/>
+              </w:rPr>
+            </w:r>
+            <w:r>
+              <w:rPr>
+                <w:noProof/>
+                <w:webHidden/>
+              </w:rPr>
+              <w:fldChar w:fldCharType="separate"/>
+            </w:r>
+            <w:r>
+              <w:rPr>
+                <w:noProof/>
+                <w:webHidden/>
+              </w:rPr>
+              <w:t>6</w:t>
+            </w:r>
+            <w:r>
+              <w:rPr>
+                <w:noProof/>
+                <w:webHidden/>
+              </w:rPr>
+              <w:fldChar w:fldCharType="end"/>
+            </w:r>
+          </w:hyperlink>
+        </w:p>
+        <w:p>
+          <w:pPr>
+            <w:pStyle w:val="Sumrio1"/>
+            <w:tabs>
+              <w:tab w:val="left" w:pos="660"/>
+              <w:tab w:val="right" w:leader="dot" w:pos="9627"/>
+            </w:tabs>
+            <w:rPr>
+              <w:rFonts w:eastAsiaTheme="minorEastAsia"/>
+              <w:noProof/>
+              <w:sz w:val="22"/>
+              <w:szCs w:val="22"/>
+              <w:lang w:val="pt-BR" w:eastAsia="pt-BR"/>
+            </w:rPr>
+          </w:pPr>
+          <w:hyperlink w:anchor="_Toc384736477" w:history="1">
+            <w:r>
+              <w:rPr>
+                <w:rStyle w:val="Hyperlink"/>
+                <w:noProof/>
+              </w:rPr>
+              <w:t>3.2.</w:t>
+            </w:r>
+            <w:r>
+              <w:rPr>
+                <w:rFonts w:eastAsiaTheme="minorEastAsia"/>
+                <w:noProof/>
+                <w:sz w:val="22"/>
+                <w:szCs w:val="22"/>
+                <w:lang w:val="pt-BR" w:eastAsia="pt-BR"/>
+              </w:rPr>
+              <w:tab/>
+            </w:r>
+            <w:r>
+              <w:rPr>
+                <w:rStyle w:val="Hyperlink"/>
+                <w:noProof/>
+              </w:rPr>
+              <w:t>Chave de Autenticação</w:t>
+            </w:r>
+            <w:r>
+              <w:rPr>
+                <w:noProof/>
+                <w:webHidden/>
+              </w:rPr>
+              <w:tab/>
+            </w:r>
+            <w:r>
+              <w:rPr>
+                <w:noProof/>
+                <w:webHidden/>
+              </w:rPr>
+              <w:fldChar w:fldCharType="begin"/>
+            </w:r>
+            <w:r>
+              <w:rPr>
+                <w:noProof/>
+                <w:webHidden/>
+              </w:rPr>
+              <w:instrText xml:space="preserve"> PAGEREF _Toc384736477 \h </w:instrText>
+            </w:r>
+            <w:r>
+              <w:rPr>
+                <w:noProof/>
+                <w:webHidden/>
+              </w:rPr>
+            </w:r>
+            <w:r>
+              <w:rPr>
+                <w:noProof/>
+                <w:webHidden/>
+              </w:rPr>
+              <w:fldChar w:fldCharType="separate"/>
+            </w:r>
+            <w:r>
+              <w:rPr>
+                <w:noProof/>
+                <w:webHidden/>
+              </w:rPr>
+              <w:t>7</w:t>
+            </w:r>
+            <w:r>
+              <w:rPr>
+                <w:noProof/>
+                <w:webHidden/>
+              </w:rPr>
+              <w:fldChar w:fldCharType="end"/>
+            </w:r>
+          </w:hyperlink>
+        </w:p>
+        <w:p>
+          <w:pPr>
+            <w:pStyle w:val="Sumrio1"/>
+            <w:tabs>
+              <w:tab w:val="left" w:pos="660"/>
+              <w:tab w:val="right" w:leader="dot" w:pos="9627"/>
+            </w:tabs>
+            <w:rPr>
+              <w:rFonts w:eastAsiaTheme="minorEastAsia"/>
+              <w:noProof/>
+              <w:sz w:val="22"/>
+              <w:szCs w:val="22"/>
+              <w:lang w:val="pt-BR" w:eastAsia="pt-BR"/>
+            </w:rPr>
+          </w:pPr>
+          <w:hyperlink w:anchor="_Toc384736478" w:history="1">
+            <w:r>
+              <w:rPr>
+                <w:rStyle w:val="Hyperlink"/>
+                <w:noProof/>
+              </w:rPr>
+              <w:t>3.3.</w:t>
+            </w:r>
+            <w:r>
+              <w:rPr>
+                <w:rFonts w:eastAsiaTheme="minorEastAsia"/>
+                <w:noProof/>
+                <w:sz w:val="22"/>
+                <w:szCs w:val="22"/>
+                <w:lang w:val="pt-BR" w:eastAsia="pt-BR"/>
+              </w:rPr>
+              <w:tab/>
+            </w:r>
+            <w:r>
+              <w:rPr>
+                <w:rStyle w:val="Hyperlink"/>
+                <w:noProof/>
+              </w:rPr>
+              <w:t>Tortoise GIT</w:t>
+            </w:r>
+            <w:r>
+              <w:rPr>
+                <w:noProof/>
+                <w:webHidden/>
+              </w:rPr>
+              <w:tab/>
+            </w:r>
+            <w:r>
+              <w:rPr>
+                <w:noProof/>
+                <w:webHidden/>
+              </w:rPr>
+              <w:fldChar w:fldCharType="begin"/>
+            </w:r>
+            <w:r>
+              <w:rPr>
+                <w:noProof/>
+                <w:webHidden/>
+              </w:rPr>
+              <w:instrText xml:space="preserve"> PAGEREF _Toc384736478 \h </w:instrText>
+            </w:r>
+            <w:r>
+              <w:rPr>
+                <w:noProof/>
+                <w:webHidden/>
+              </w:rPr>
+            </w:r>
+            <w:r>
+              <w:rPr>
+                <w:noProof/>
+                <w:webHidden/>
+              </w:rPr>
+              <w:fldChar w:fldCharType="separate"/>
+            </w:r>
+            <w:r>
+              <w:rPr>
+                <w:noProof/>
+                <w:webHidden/>
+              </w:rPr>
+              <w:t>8</w:t>
             </w:r>
             <w:r>
               <w:rPr>
@@ -1166,7 +1581,7 @@
               <w:lang w:val="pt-BR" w:eastAsia="pt-BR"/>
             </w:rPr>
           </w:pPr>
-          <w:hyperlink w:anchor="_Toc371670117" w:history="1">
+          <w:hyperlink w:anchor="_Toc384736479" w:history="1">
             <w:r>
               <w:rPr>
                 <w:rStyle w:val="Hyperlink"/>
@@ -1210,7 +1625,7 @@
                 <w:noProof/>
                 <w:webHidden/>
               </w:rPr>
-              <w:instrText xml:space="preserve"> PAGEREF _Toc371670117 \h </w:instrText>
+              <w:instrText xml:space="preserve"> PAGEREF _Toc384736479 \h </w:instrText>
             </w:r>
             <w:r>
               <w:rPr>
@@ -1230,7 +1645,7 @@
                 <w:noProof/>
                 <w:webHidden/>
               </w:rPr>
-              <w:t>7</w:t>
+              <w:t>9</w:t>
             </w:r>
             <w:r>
               <w:rPr>
@@ -1256,7 +1671,7 @@
               <w:lang w:val="pt-BR" w:eastAsia="pt-BR"/>
             </w:rPr>
           </w:pPr>
-          <w:hyperlink w:anchor="_Toc371670118" w:history="1">
+          <w:hyperlink w:anchor="_Toc384736480" w:history="1">
             <w:r>
               <w:rPr>
                 <w:rStyle w:val="Hyperlink"/>
@@ -1300,7 +1715,7 @@
                 <w:noProof/>
                 <w:webHidden/>
               </w:rPr>
-              <w:instrText xml:space="preserve"> PAGEREF _Toc371670118 \h </w:instrText>
+              <w:instrText xml:space="preserve"> PAGEREF _Toc384736480 \h </w:instrText>
             </w:r>
             <w:r>
               <w:rPr>
@@ -1320,7 +1735,7 @@
                 <w:noProof/>
                 <w:webHidden/>
               </w:rPr>
-              <w:t>7</w:t>
+              <w:t>9</w:t>
             </w:r>
             <w:r>
               <w:rPr>
@@ -1346,7 +1761,7 @@
               <w:lang w:val="pt-BR" w:eastAsia="pt-BR"/>
             </w:rPr>
           </w:pPr>
-          <w:hyperlink w:anchor="_Toc371670119" w:history="1">
+          <w:hyperlink w:anchor="_Toc384736481" w:history="1">
             <w:r>
               <w:rPr>
                 <w:rStyle w:val="Hyperlink"/>
@@ -1390,7 +1805,7 @@
                 <w:noProof/>
                 <w:webHidden/>
               </w:rPr>
-              <w:instrText xml:space="preserve"> PAGEREF _Toc371670119 \h </w:instrText>
+              <w:instrText xml:space="preserve"> PAGEREF _Toc384736481 \h </w:instrText>
             </w:r>
             <w:r>
               <w:rPr>
@@ -1410,7 +1825,7 @@
                 <w:noProof/>
                 <w:webHidden/>
               </w:rPr>
-              <w:t>7</w:t>
+              <w:t>9</w:t>
             </w:r>
             <w:r>
               <w:rPr>
@@ -1436,7 +1851,7 @@
               <w:lang w:val="pt-BR" w:eastAsia="pt-BR"/>
             </w:rPr>
           </w:pPr>
-          <w:hyperlink w:anchor="_Toc371670120" w:history="1">
+          <w:hyperlink w:anchor="_Toc384736482" w:history="1">
             <w:r>
               <w:rPr>
                 <w:rStyle w:val="Hyperlink"/>
@@ -1480,7 +1895,7 @@
                 <w:noProof/>
                 <w:webHidden/>
               </w:rPr>
-              <w:instrText xml:space="preserve"> PAGEREF _Toc371670120 \h </w:instrText>
+              <w:instrText xml:space="preserve"> PAGEREF _Toc384736482 \h </w:instrText>
             </w:r>
             <w:r>
               <w:rPr>
@@ -1500,7 +1915,7 @@
                 <w:noProof/>
                 <w:webHidden/>
               </w:rPr>
-              <w:t>8</w:t>
+              <w:t>10</w:t>
             </w:r>
             <w:r>
               <w:rPr>
@@ -1526,7 +1941,7 @@
               <w:lang w:val="pt-BR" w:eastAsia="pt-BR"/>
             </w:rPr>
           </w:pPr>
-          <w:hyperlink w:anchor="_Toc371670121" w:history="1">
+          <w:hyperlink w:anchor="_Toc384736483" w:history="1">
             <w:r>
               <w:rPr>
                 <w:rStyle w:val="Hyperlink"/>
@@ -1570,7 +1985,7 @@
                 <w:noProof/>
                 <w:webHidden/>
               </w:rPr>
-              <w:instrText xml:space="preserve"> PAGEREF _Toc371670121 \h </w:instrText>
+              <w:instrText xml:space="preserve"> PAGEREF _Toc384736483 \h </w:instrText>
             </w:r>
             <w:r>
               <w:rPr>
@@ -1590,7 +2005,7 @@
                 <w:noProof/>
                 <w:webHidden/>
               </w:rPr>
-              <w:t>9</w:t>
+              <w:t>12</w:t>
             </w:r>
             <w:r>
               <w:rPr>
@@ -1616,7 +2031,7 @@
               <w:lang w:val="pt-BR" w:eastAsia="pt-BR"/>
             </w:rPr>
           </w:pPr>
-          <w:hyperlink w:anchor="_Toc371670122" w:history="1">
+          <w:hyperlink w:anchor="_Toc384736484" w:history="1">
             <w:r>
               <w:rPr>
                 <w:rStyle w:val="Hyperlink"/>
@@ -1660,7 +2075,7 @@
                 <w:noProof/>
                 <w:webHidden/>
               </w:rPr>
-              <w:instrText xml:space="preserve"> PAGEREF _Toc371670122 \h </w:instrText>
+              <w:instrText xml:space="preserve"> PAGEREF _Toc384736484 \h </w:instrText>
             </w:r>
             <w:r>
               <w:rPr>
@@ -1680,7 +2095,7 @@
                 <w:noProof/>
                 <w:webHidden/>
               </w:rPr>
-              <w:t>10</w:t>
+              <w:t>13</w:t>
             </w:r>
             <w:r>
               <w:rPr>
@@ -1706,7 +2121,7 @@
               <w:lang w:val="pt-BR" w:eastAsia="pt-BR"/>
             </w:rPr>
           </w:pPr>
-          <w:hyperlink w:anchor="_Toc371670123" w:history="1">
+          <w:hyperlink w:anchor="_Toc384736485" w:history="1">
             <w:r>
               <w:rPr>
                 <w:rStyle w:val="Hyperlink"/>
@@ -1750,7 +2165,7 @@
                 <w:noProof/>
                 <w:webHidden/>
               </w:rPr>
-              <w:instrText xml:space="preserve"> PAGEREF _Toc371670123 \h </w:instrText>
+              <w:instrText xml:space="preserve"> PAGEREF _Toc384736485 \h </w:instrText>
             </w:r>
             <w:r>
               <w:rPr>
@@ -1770,7 +2185,7 @@
                 <w:noProof/>
                 <w:webHidden/>
               </w:rPr>
-              <w:t>10</w:t>
+              <w:t>13</w:t>
             </w:r>
             <w:r>
               <w:rPr>
@@ -1796,7 +2211,7 @@
               <w:lang w:val="pt-BR" w:eastAsia="pt-BR"/>
             </w:rPr>
           </w:pPr>
-          <w:hyperlink w:anchor="_Toc371670124" w:history="1">
+          <w:hyperlink w:anchor="_Toc384736486" w:history="1">
             <w:r>
               <w:rPr>
                 <w:rStyle w:val="Hyperlink"/>
@@ -1840,7 +2255,7 @@
                 <w:noProof/>
                 <w:webHidden/>
               </w:rPr>
-              <w:instrText xml:space="preserve"> PAGEREF _Toc371670124 \h </w:instrText>
+              <w:instrText xml:space="preserve"> PAGEREF _Toc384736486 \h </w:instrText>
             </w:r>
             <w:r>
               <w:rPr>
@@ -1860,7 +2275,7 @@
                 <w:noProof/>
                 <w:webHidden/>
               </w:rPr>
-              <w:t>12</w:t>
+              <w:t>15</w:t>
             </w:r>
             <w:r>
               <w:rPr>
@@ -1886,7 +2301,7 @@
               <w:lang w:val="pt-BR" w:eastAsia="pt-BR"/>
             </w:rPr>
           </w:pPr>
-          <w:hyperlink w:anchor="_Toc371670125" w:history="1">
+          <w:hyperlink w:anchor="_Toc384736487" w:history="1">
             <w:r>
               <w:rPr>
                 <w:rStyle w:val="Hyperlink"/>
@@ -1930,7 +2345,7 @@
                 <w:noProof/>
                 <w:webHidden/>
               </w:rPr>
-              <w:instrText xml:space="preserve"> PAGEREF _Toc371670125 \h </w:instrText>
+              <w:instrText xml:space="preserve"> PAGEREF _Toc384736487 \h </w:instrText>
             </w:r>
             <w:r>
               <w:rPr>
@@ -1950,7 +2365,7 @@
                 <w:noProof/>
                 <w:webHidden/>
               </w:rPr>
-              <w:t>13</w:t>
+              <w:t>15</w:t>
             </w:r>
             <w:r>
               <w:rPr>
@@ -1976,7 +2391,7 @@
               <w:lang w:val="pt-BR" w:eastAsia="pt-BR"/>
             </w:rPr>
           </w:pPr>
-          <w:hyperlink w:anchor="_Toc371670126" w:history="1">
+          <w:hyperlink w:anchor="_Toc384736488" w:history="1">
             <w:r>
               <w:rPr>
                 <w:rStyle w:val="Hyperlink"/>
@@ -2020,7 +2435,7 @@
                 <w:noProof/>
                 <w:webHidden/>
               </w:rPr>
-              <w:instrText xml:space="preserve"> PAGEREF _Toc371670126 \h </w:instrText>
+              <w:instrText xml:space="preserve"> PAGEREF _Toc384736488 \h </w:instrText>
             </w:r>
             <w:r>
               <w:rPr>
@@ -2040,7 +2455,7 @@
                 <w:noProof/>
                 <w:webHidden/>
               </w:rPr>
-              <w:t>14</w:t>
+              <w:t>16</w:t>
             </w:r>
             <w:r>
               <w:rPr>
@@ -2066,7 +2481,7 @@
               <w:lang w:val="pt-BR" w:eastAsia="pt-BR"/>
             </w:rPr>
           </w:pPr>
-          <w:hyperlink w:anchor="_Toc371670127" w:history="1">
+          <w:hyperlink w:anchor="_Toc384736489" w:history="1">
             <w:r>
               <w:rPr>
                 <w:rStyle w:val="Hyperlink"/>
@@ -2089,7 +2504,7 @@
                 <w:rStyle w:val="Hyperlink"/>
                 <w:noProof/>
               </w:rPr>
-              <w:t>DEPLOY</w:t>
+              <w:t>CACHE</w:t>
             </w:r>
             <w:r>
               <w:rPr>
@@ -2110,7 +2525,7 @@
                 <w:noProof/>
                 <w:webHidden/>
               </w:rPr>
-              <w:instrText xml:space="preserve"> PAGEREF _Toc371670127 \h </w:instrText>
+              <w:instrText xml:space="preserve"> PAGEREF _Toc384736489 \h </w:instrText>
             </w:r>
             <w:r>
               <w:rPr>
@@ -2130,97 +2545,7 @@
                 <w:noProof/>
                 <w:webHidden/>
               </w:rPr>
-              <w:t>15</w:t>
-            </w:r>
-            <w:r>
-              <w:rPr>
-                <w:noProof/>
-                <w:webHidden/>
-              </w:rPr>
-              <w:fldChar w:fldCharType="end"/>
-            </w:r>
-          </w:hyperlink>
-        </w:p>
-        <w:p>
-          <w:pPr>
-            <w:pStyle w:val="Sumrio1"/>
-            <w:tabs>
-              <w:tab w:val="left" w:pos="440"/>
-              <w:tab w:val="right" w:leader="dot" w:pos="9627"/>
-            </w:tabs>
-            <w:rPr>
-              <w:rFonts w:eastAsiaTheme="minorEastAsia"/>
-              <w:noProof/>
-              <w:sz w:val="22"/>
-              <w:szCs w:val="22"/>
-              <w:lang w:val="pt-BR" w:eastAsia="pt-BR"/>
-            </w:rPr>
-          </w:pPr>
-          <w:hyperlink w:anchor="_Toc371670128" w:history="1">
-            <w:r>
-              <w:rPr>
-                <w:rStyle w:val="Hyperlink"/>
-                <w:noProof/>
-              </w:rPr>
-              <w:t>6.</w:t>
-            </w:r>
-            <w:r>
-              <w:rPr>
-                <w:rFonts w:eastAsiaTheme="minorEastAsia"/>
-                <w:noProof/>
-                <w:sz w:val="22"/>
-                <w:szCs w:val="22"/>
-                <w:lang w:val="pt-BR" w:eastAsia="pt-BR"/>
-              </w:rPr>
-              <w:tab/>
-            </w:r>
-            <w:r>
-              <w:rPr>
-                <w:rStyle w:val="Hyperlink"/>
-                <w:noProof/>
-              </w:rPr>
-              <w:t>CACHE</w:t>
-            </w:r>
-            <w:r>
-              <w:rPr>
-                <w:noProof/>
-                <w:webHidden/>
-              </w:rPr>
-              <w:tab/>
-            </w:r>
-            <w:r>
-              <w:rPr>
-                <w:noProof/>
-                <w:webHidden/>
-              </w:rPr>
-              <w:fldChar w:fldCharType="begin"/>
-            </w:r>
-            <w:r>
-              <w:rPr>
-                <w:noProof/>
-                <w:webHidden/>
-              </w:rPr>
-              <w:instrText xml:space="preserve"> PAGEREF _Toc371670128 \h </w:instrText>
-            </w:r>
-            <w:r>
-              <w:rPr>
-                <w:noProof/>
-                <w:webHidden/>
-              </w:rPr>
-            </w:r>
-            <w:r>
-              <w:rPr>
-                <w:noProof/>
-                <w:webHidden/>
-              </w:rPr>
-              <w:fldChar w:fldCharType="separate"/>
-            </w:r>
-            <w:r>
-              <w:rPr>
-                <w:noProof/>
-                <w:webHidden/>
-              </w:rPr>
-              <w:t>16</w:t>
+              <w:t>17</w:t>
             </w:r>
             <w:r>
               <w:rPr>
@@ -2256,7 +2581,7 @@
         </w:rPr>
         <w:br w:type="page"/>
       </w:r>
-      <w:bookmarkStart w:id="2" w:name="_Toc371670114"/>
+      <w:bookmarkStart w:id="2" w:name="_Toc384736473"/>
       <w:r>
         <w:lastRenderedPageBreak/>
         <w:t>INTRODUÇÃO</w:t>
@@ -2566,7 +2891,7 @@
       <w:pPr>
         <w:pStyle w:val="Escritorio-SubTitulo"/>
       </w:pPr>
-      <w:bookmarkStart w:id="3" w:name="_Toc371670115"/>
+      <w:bookmarkStart w:id="3" w:name="_Toc384736474"/>
       <w:r>
         <w:lastRenderedPageBreak/>
         <w:t>Banco de Dados</w:t>
@@ -2685,7 +3010,41 @@
           <w:szCs w:val="18"/>
           <w:lang w:val="pt-BR"/>
         </w:rPr>
-        <w:t>. Este framework em si</w:t>
+        <w:t xml:space="preserve">. </w:t>
+      </w:r>
+      <w:r>
+        <w:rPr>
+          <w:rFonts w:asciiTheme="majorHAnsi" w:hAnsiTheme="majorHAnsi" w:cs="Calibri"/>
+          <w:szCs w:val="18"/>
+          <w:lang w:val="pt-BR"/>
+        </w:rPr>
+        <w:t xml:space="preserve">Necessário que seja instalado este banco de dados ou uma versão superior compatível, como as versões </w:t>
+      </w:r>
+      <w:proofErr w:type="gramStart"/>
+      <w:r>
+        <w:rPr>
+          <w:rFonts w:asciiTheme="majorHAnsi" w:hAnsiTheme="majorHAnsi" w:cs="Calibri"/>
+          <w:szCs w:val="18"/>
+          <w:lang w:val="pt-BR"/>
+        </w:rPr>
+        <w:t>6.x.</w:t>
+      </w:r>
+      <w:proofErr w:type="gramEnd"/>
+      <w:r>
+        <w:rPr>
+          <w:rFonts w:asciiTheme="majorHAnsi" w:hAnsiTheme="majorHAnsi" w:cs="Calibri"/>
+          <w:szCs w:val="18"/>
+          <w:lang w:val="pt-BR"/>
+        </w:rPr>
+        <w:t xml:space="preserve"> </w:t>
+      </w:r>
+      <w:r>
+        <w:rPr>
+          <w:rFonts w:asciiTheme="majorHAnsi" w:hAnsiTheme="majorHAnsi" w:cs="Calibri"/>
+          <w:szCs w:val="18"/>
+          <w:lang w:val="pt-BR"/>
+        </w:rPr>
+        <w:t>Este framework em si</w:t>
       </w:r>
       <w:r>
         <w:rPr>
@@ -3398,7 +3757,7 @@
       <w:pPr>
         <w:pStyle w:val="Escritorio-TituloCaptulo0"/>
       </w:pPr>
-      <w:bookmarkStart w:id="4" w:name="_Toc371670116"/>
+      <w:bookmarkStart w:id="4" w:name="_Toc384736475"/>
       <w:r>
         <w:lastRenderedPageBreak/>
         <w:t>SCM</w:t>
@@ -4037,249 +4396,1162 @@
     </w:p>
     <w:p>
       <w:pPr>
-        <w:pStyle w:val="PargrafodaLista"/>
-        <w:ind w:left="717"/>
-        <w:jc w:val="both"/>
-        <w:rPr>
-          <w:rFonts w:asciiTheme="majorHAnsi" w:hAnsiTheme="majorHAnsi" w:cs="Calibri"/>
-          <w:szCs w:val="18"/>
-          <w:lang w:val="pt-BR"/>
-        </w:rPr>
-      </w:pPr>
-    </w:p>
-    <w:p>
-      <w:pPr>
-        <w:pStyle w:val="PargrafodaLista"/>
-        <w:ind w:left="717"/>
-        <w:jc w:val="both"/>
-        <w:rPr>
-          <w:rFonts w:asciiTheme="majorHAnsi" w:hAnsiTheme="majorHAnsi" w:cs="Calibri"/>
-          <w:szCs w:val="18"/>
-          <w:lang w:val="pt-BR"/>
-        </w:rPr>
-      </w:pPr>
-    </w:p>
-    <w:p>
-      <w:pPr>
-        <w:pStyle w:val="PargrafodaLista"/>
-        <w:ind w:left="717"/>
-        <w:jc w:val="both"/>
-        <w:rPr>
-          <w:rFonts w:asciiTheme="majorHAnsi" w:hAnsiTheme="majorHAnsi" w:cs="Calibri"/>
-          <w:szCs w:val="18"/>
-          <w:lang w:val="pt-BR"/>
-        </w:rPr>
-      </w:pPr>
-    </w:p>
-    <w:p>
-      <w:pPr>
-        <w:pStyle w:val="PargrafodaLista"/>
-        <w:ind w:left="717"/>
-        <w:jc w:val="both"/>
-        <w:rPr>
-          <w:rFonts w:asciiTheme="majorHAnsi" w:hAnsiTheme="majorHAnsi" w:cs="Calibri"/>
-          <w:szCs w:val="18"/>
-          <w:lang w:val="pt-BR"/>
-        </w:rPr>
-      </w:pPr>
-    </w:p>
-    <w:p>
-      <w:pPr>
-        <w:pStyle w:val="PargrafodaLista"/>
-        <w:ind w:left="717"/>
-        <w:jc w:val="both"/>
-        <w:rPr>
-          <w:rFonts w:asciiTheme="majorHAnsi" w:hAnsiTheme="majorHAnsi" w:cs="Calibri"/>
-          <w:szCs w:val="18"/>
-          <w:lang w:val="pt-BR"/>
-        </w:rPr>
-      </w:pPr>
-    </w:p>
-    <w:p>
-      <w:pPr>
-        <w:pStyle w:val="PargrafodaLista"/>
-        <w:ind w:left="717"/>
-        <w:jc w:val="both"/>
-        <w:rPr>
-          <w:rFonts w:asciiTheme="majorHAnsi" w:hAnsiTheme="majorHAnsi" w:cs="Calibri"/>
-          <w:szCs w:val="18"/>
-          <w:lang w:val="pt-BR"/>
-        </w:rPr>
-      </w:pPr>
-    </w:p>
-    <w:p>
-      <w:pPr>
-        <w:pStyle w:val="PargrafodaLista"/>
-        <w:ind w:left="717"/>
-        <w:jc w:val="both"/>
-        <w:rPr>
-          <w:rFonts w:asciiTheme="majorHAnsi" w:hAnsiTheme="majorHAnsi" w:cs="Calibri"/>
-          <w:szCs w:val="18"/>
-          <w:lang w:val="pt-BR"/>
-        </w:rPr>
-      </w:pPr>
-    </w:p>
-    <w:p>
-      <w:pPr>
-        <w:pStyle w:val="PargrafodaLista"/>
-        <w:ind w:left="717"/>
-        <w:jc w:val="both"/>
-        <w:rPr>
-          <w:rFonts w:asciiTheme="majorHAnsi" w:hAnsiTheme="majorHAnsi" w:cs="Calibri"/>
-          <w:szCs w:val="18"/>
-          <w:lang w:val="pt-BR"/>
-        </w:rPr>
-      </w:pPr>
-    </w:p>
-    <w:p>
-      <w:pPr>
-        <w:pStyle w:val="PargrafodaLista"/>
-        <w:ind w:left="717"/>
-        <w:jc w:val="both"/>
-        <w:rPr>
-          <w:rFonts w:asciiTheme="majorHAnsi" w:hAnsiTheme="majorHAnsi" w:cs="Calibri"/>
-          <w:szCs w:val="18"/>
-          <w:lang w:val="pt-BR"/>
-        </w:rPr>
-      </w:pPr>
-    </w:p>
-    <w:p>
-      <w:pPr>
-        <w:pStyle w:val="PargrafodaLista"/>
-        <w:ind w:left="717"/>
-        <w:jc w:val="both"/>
-        <w:rPr>
-          <w:rFonts w:asciiTheme="majorHAnsi" w:hAnsiTheme="majorHAnsi" w:cs="Calibri"/>
-          <w:szCs w:val="18"/>
-          <w:lang w:val="pt-BR"/>
-        </w:rPr>
-      </w:pPr>
-    </w:p>
-    <w:p>
-      <w:pPr>
-        <w:pStyle w:val="PargrafodaLista"/>
-        <w:ind w:left="717"/>
-        <w:jc w:val="both"/>
-        <w:rPr>
-          <w:rFonts w:asciiTheme="majorHAnsi" w:hAnsiTheme="majorHAnsi" w:cs="Calibri"/>
-          <w:szCs w:val="18"/>
-          <w:lang w:val="pt-BR"/>
-        </w:rPr>
-      </w:pPr>
-    </w:p>
-    <w:p>
-      <w:pPr>
-        <w:pStyle w:val="PargrafodaLista"/>
-        <w:ind w:left="717"/>
-        <w:jc w:val="both"/>
-        <w:rPr>
-          <w:rFonts w:asciiTheme="majorHAnsi" w:hAnsiTheme="majorHAnsi" w:cs="Calibri"/>
-          <w:szCs w:val="18"/>
-          <w:lang w:val="pt-BR"/>
-        </w:rPr>
-      </w:pPr>
-    </w:p>
-    <w:p>
-      <w:pPr>
-        <w:pStyle w:val="PargrafodaLista"/>
-        <w:ind w:left="717"/>
-        <w:jc w:val="both"/>
-        <w:rPr>
-          <w:rFonts w:asciiTheme="majorHAnsi" w:hAnsiTheme="majorHAnsi" w:cs="Calibri"/>
-          <w:szCs w:val="18"/>
-          <w:lang w:val="pt-BR"/>
-        </w:rPr>
-      </w:pPr>
-    </w:p>
-    <w:p>
-      <w:pPr>
-        <w:pStyle w:val="PargrafodaLista"/>
-        <w:ind w:left="717"/>
-        <w:jc w:val="both"/>
-        <w:rPr>
-          <w:rFonts w:asciiTheme="majorHAnsi" w:hAnsiTheme="majorHAnsi" w:cs="Calibri"/>
-          <w:szCs w:val="18"/>
-          <w:lang w:val="pt-BR"/>
-        </w:rPr>
-      </w:pPr>
-    </w:p>
-    <w:p>
-      <w:pPr>
-        <w:jc w:val="both"/>
-        <w:rPr>
-          <w:rFonts w:asciiTheme="majorHAnsi" w:hAnsiTheme="majorHAnsi" w:cs="Calibri"/>
-          <w:szCs w:val="18"/>
-          <w:lang w:val="pt-BR"/>
-        </w:rPr>
-      </w:pPr>
-    </w:p>
-    <w:p>
-      <w:pPr>
-        <w:pStyle w:val="Escritorio-TituloCaptulo0"/>
-      </w:pPr>
-      <w:bookmarkStart w:id="5" w:name="_Toc371670117"/>
-      <w:r>
-        <w:t>I</w:t>
-      </w:r>
-      <w:r>
-        <w:t>NSTALAÇÃO</w:t>
-      </w:r>
-      <w:bookmarkEnd w:id="5"/>
-    </w:p>
-    <w:p>
-      <w:pPr>
-        <w:ind w:firstLine="360"/>
-        <w:jc w:val="both"/>
-        <w:rPr>
-          <w:rFonts w:asciiTheme="majorHAnsi" w:hAnsiTheme="majorHAnsi" w:cs="Calibri"/>
-          <w:szCs w:val="18"/>
-          <w:lang w:val="pt-BR"/>
-        </w:rPr>
-      </w:pPr>
-    </w:p>
-    <w:p>
-      <w:pPr>
-        <w:ind w:firstLine="360"/>
-        <w:jc w:val="both"/>
-        <w:rPr>
-          <w:rFonts w:asciiTheme="majorHAnsi" w:hAnsiTheme="majorHAnsi" w:cs="Calibri"/>
-          <w:szCs w:val="18"/>
-          <w:lang w:val="pt-BR"/>
-        </w:rPr>
-      </w:pPr>
-      <w:r>
-        <w:rPr>
-          <w:rFonts w:asciiTheme="majorHAnsi" w:hAnsiTheme="majorHAnsi" w:cs="Calibri"/>
-          <w:szCs w:val="18"/>
-          <w:lang w:val="pt-BR"/>
-        </w:rPr>
-        <w:t>Neste capítulo teremos instruções de instalação das plataformas utilizadas nesta solução, bem como suas dependências.</w:t>
-      </w:r>
-    </w:p>
-    <w:p>
-      <w:pPr>
-        <w:ind w:firstLine="360"/>
-        <w:jc w:val="both"/>
-        <w:rPr>
-          <w:rFonts w:asciiTheme="majorHAnsi" w:hAnsiTheme="majorHAnsi" w:cs="Calibri"/>
-          <w:szCs w:val="18"/>
-          <w:lang w:val="pt-BR"/>
-        </w:rPr>
-      </w:pPr>
-    </w:p>
-    <w:p>
-      <w:pPr>
         <w:pStyle w:val="Escritorio-TituloCaptulo0"/>
         <w:numPr>
           <w:ilvl w:val="1"/>
           <w:numId w:val="10"/>
         </w:numPr>
       </w:pPr>
-      <w:bookmarkStart w:id="6" w:name="_Toc371670118"/>
+      <w:bookmarkStart w:id="5" w:name="_Toc371440162"/>
+      <w:bookmarkStart w:id="6" w:name="_Toc384736476"/>
+      <w:r>
+        <w:t>Instalação</w:t>
+      </w:r>
+      <w:bookmarkEnd w:id="5"/>
+      <w:bookmarkEnd w:id="6"/>
+    </w:p>
+    <w:p>
+      <w:pPr>
+        <w:ind w:firstLine="357"/>
+        <w:jc w:val="both"/>
+        <w:rPr>
+          <w:rFonts w:asciiTheme="majorHAnsi" w:hAnsiTheme="majorHAnsi" w:cs="Calibri"/>
+          <w:szCs w:val="18"/>
+          <w:lang w:val="pt-BR"/>
+        </w:rPr>
+      </w:pPr>
+    </w:p>
+    <w:p>
+      <w:pPr>
+        <w:ind w:firstLine="357"/>
+        <w:jc w:val="both"/>
+        <w:rPr>
+          <w:rFonts w:asciiTheme="majorHAnsi" w:hAnsiTheme="majorHAnsi" w:cs="Calibri"/>
+          <w:szCs w:val="18"/>
+          <w:lang w:val="pt-BR"/>
+        </w:rPr>
+      </w:pPr>
+      <w:r>
+        <w:rPr>
+          <w:rFonts w:asciiTheme="majorHAnsi" w:hAnsiTheme="majorHAnsi" w:cs="Calibri"/>
+          <w:szCs w:val="18"/>
+          <w:lang w:val="pt-BR"/>
+        </w:rPr>
+        <w:t>Instale o GIT utilizando a última versão estável, no caso deste documento fizemos na versão</w:t>
+      </w:r>
+      <w:proofErr w:type="gramStart"/>
+      <w:r>
+        <w:rPr>
+          <w:rFonts w:asciiTheme="majorHAnsi" w:hAnsiTheme="majorHAnsi" w:cs="Calibri"/>
+          <w:szCs w:val="18"/>
+          <w:lang w:val="pt-BR"/>
+        </w:rPr>
+        <w:t xml:space="preserve">  </w:t>
+      </w:r>
+      <w:proofErr w:type="gramEnd"/>
+      <w:r>
+        <w:rPr>
+          <w:rFonts w:asciiTheme="majorHAnsi" w:hAnsiTheme="majorHAnsi" w:cs="Calibri"/>
+          <w:szCs w:val="18"/>
+          <w:lang w:val="pt-BR"/>
+        </w:rPr>
+        <w:t>1.8.1.2</w:t>
+      </w:r>
+    </w:p>
+    <w:p>
+      <w:pPr>
+        <w:pStyle w:val="PargrafodaLista"/>
+        <w:numPr>
+          <w:ilvl w:val="0"/>
+          <w:numId w:val="19"/>
+        </w:numPr>
+        <w:jc w:val="both"/>
+        <w:rPr>
+          <w:rFonts w:asciiTheme="majorHAnsi" w:hAnsiTheme="majorHAnsi" w:cs="Calibri"/>
+          <w:szCs w:val="18"/>
+          <w:lang w:val="pt-BR"/>
+        </w:rPr>
+      </w:pPr>
+      <w:hyperlink r:id="rId13" w:history="1">
+        <w:r>
+          <w:rPr>
+            <w:rStyle w:val="Hyperlink"/>
+            <w:rFonts w:asciiTheme="majorHAnsi" w:hAnsiTheme="majorHAnsi" w:cs="Calibri"/>
+            <w:szCs w:val="18"/>
+            <w:lang w:val="pt-BR"/>
+          </w:rPr>
+          <w:t>http://msysgit.github.io/</w:t>
+        </w:r>
+      </w:hyperlink>
+    </w:p>
+    <w:p>
+      <w:pPr>
+        <w:ind w:firstLine="357"/>
+        <w:jc w:val="both"/>
+        <w:rPr>
+          <w:rFonts w:asciiTheme="majorHAnsi" w:hAnsiTheme="majorHAnsi" w:cs="Calibri"/>
+          <w:szCs w:val="18"/>
+          <w:lang w:val="pt-BR"/>
+        </w:rPr>
+      </w:pPr>
+      <w:r>
+        <w:rPr>
+          <w:rFonts w:asciiTheme="majorHAnsi" w:hAnsiTheme="majorHAnsi" w:cs="Calibri"/>
+          <w:szCs w:val="18"/>
+          <w:lang w:val="pt-BR"/>
+        </w:rPr>
+        <w:t>No nosso caso basta realizar a instalação padrão, ou seja, sem alterar qualquer configuração. Para deixarmos claro abaixo temos imagens das telas de instalação e das opções escolhidas.</w:t>
+      </w:r>
+    </w:p>
+    <w:p>
+      <w:pPr>
+        <w:jc w:val="both"/>
+        <w:rPr>
+          <w:rFonts w:asciiTheme="majorHAnsi" w:hAnsiTheme="majorHAnsi" w:cs="Calibri"/>
+          <w:szCs w:val="18"/>
+          <w:lang w:val="pt-BR"/>
+        </w:rPr>
+      </w:pPr>
+    </w:p>
+    <w:p>
+      <w:pPr>
+        <w:jc w:val="center"/>
+        <w:rPr>
+          <w:rFonts w:asciiTheme="majorHAnsi" w:hAnsiTheme="majorHAnsi" w:cs="Calibri"/>
+          <w:szCs w:val="18"/>
+          <w:lang w:val="pt-BR"/>
+        </w:rPr>
+      </w:pPr>
+      <w:r>
+        <w:rPr>
+          <w:rFonts w:asciiTheme="majorHAnsi" w:hAnsiTheme="majorHAnsi" w:cs="Calibri"/>
+          <w:noProof/>
+          <w:szCs w:val="18"/>
+          <w:lang w:val="pt-BR" w:eastAsia="pt-BR"/>
+        </w:rPr>
+        <w:lastRenderedPageBreak/>
+        <w:drawing>
+          <wp:inline distT="0" distB="0" distL="0" distR="0" wp14:anchorId="1B4EDF9A" wp14:editId="3BE4C7CD">
+            <wp:extent cx="2356661" cy="1820848"/>
+            <wp:effectExtent l="0" t="0" r="0" b="0"/>
+            <wp:docPr id="5" name="Imagem 5"/>
+            <wp:cNvGraphicFramePr>
+              <a:graphicFrameLocks xmlns:a="http://schemas.openxmlformats.org/drawingml/2006/main" noChangeAspect="1"/>
+            </wp:cNvGraphicFramePr>
+            <a:graphic xmlns:a="http://schemas.openxmlformats.org/drawingml/2006/main">
+              <a:graphicData uri="http://schemas.openxmlformats.org/drawingml/2006/picture">
+                <pic:pic xmlns:pic="http://schemas.openxmlformats.org/drawingml/2006/picture">
+                  <pic:nvPicPr>
+                    <pic:cNvPr id="0" name="Picture 1"/>
+                    <pic:cNvPicPr>
+                      <a:picLocks noChangeAspect="1" noChangeArrowheads="1"/>
+                    </pic:cNvPicPr>
+                  </pic:nvPicPr>
+                  <pic:blipFill>
+                    <a:blip r:embed="rId14">
+                      <a:extLst>
+                        <a:ext uri="{28A0092B-C50C-407E-A947-70E740481C1C}">
+                          <a14:useLocalDpi xmlns:a14="http://schemas.microsoft.com/office/drawing/2010/main" val="0"/>
+                        </a:ext>
+                      </a:extLst>
+                    </a:blip>
+                    <a:srcRect/>
+                    <a:stretch>
+                      <a:fillRect/>
+                    </a:stretch>
+                  </pic:blipFill>
+                  <pic:spPr bwMode="auto">
+                    <a:xfrm>
+                      <a:off x="0" y="0"/>
+                      <a:ext cx="2363711" cy="1826295"/>
+                    </a:xfrm>
+                    <a:prstGeom prst="rect">
+                      <a:avLst/>
+                    </a:prstGeom>
+                    <a:noFill/>
+                    <a:ln>
+                      <a:noFill/>
+                    </a:ln>
+                  </pic:spPr>
+                </pic:pic>
+              </a:graphicData>
+            </a:graphic>
+          </wp:inline>
+        </w:drawing>
+      </w:r>
+    </w:p>
+    <w:p>
+      <w:pPr>
+        <w:jc w:val="center"/>
+        <w:rPr>
+          <w:rFonts w:asciiTheme="majorHAnsi" w:hAnsiTheme="majorHAnsi" w:cs="Calibri"/>
+          <w:sz w:val="20"/>
+          <w:szCs w:val="18"/>
+          <w:lang w:val="pt-BR"/>
+        </w:rPr>
+      </w:pPr>
+      <w:r>
+        <w:rPr>
+          <w:rFonts w:asciiTheme="majorHAnsi" w:hAnsiTheme="majorHAnsi" w:cs="Calibri"/>
+          <w:b/>
+          <w:sz w:val="20"/>
+          <w:szCs w:val="18"/>
+          <w:lang w:val="pt-BR"/>
+        </w:rPr>
+        <w:t>Figura 1</w:t>
+      </w:r>
+      <w:r>
+        <w:rPr>
+          <w:rFonts w:asciiTheme="majorHAnsi" w:hAnsiTheme="majorHAnsi" w:cs="Calibri"/>
+          <w:sz w:val="20"/>
+          <w:szCs w:val="18"/>
+          <w:lang w:val="pt-BR"/>
+        </w:rPr>
+        <w:t xml:space="preserve"> – Tela de configuração do caminho de máquina para o GIT</w:t>
+      </w:r>
+    </w:p>
+    <w:p>
+      <w:pPr>
+        <w:jc w:val="center"/>
+        <w:rPr>
+          <w:rFonts w:asciiTheme="majorHAnsi" w:hAnsiTheme="majorHAnsi" w:cs="Calibri"/>
+          <w:szCs w:val="18"/>
+          <w:lang w:val="pt-BR"/>
+        </w:rPr>
+      </w:pPr>
+    </w:p>
+    <w:p>
+      <w:pPr>
+        <w:jc w:val="center"/>
+        <w:rPr>
+          <w:rFonts w:asciiTheme="majorHAnsi" w:hAnsiTheme="majorHAnsi" w:cs="Calibri"/>
+          <w:szCs w:val="18"/>
+          <w:lang w:val="pt-BR"/>
+        </w:rPr>
+      </w:pPr>
+      <w:r>
+        <w:rPr>
+          <w:rFonts w:asciiTheme="majorHAnsi" w:hAnsiTheme="majorHAnsi" w:cs="Calibri"/>
+          <w:noProof/>
+          <w:szCs w:val="18"/>
+          <w:lang w:val="pt-BR" w:eastAsia="pt-BR"/>
+        </w:rPr>
+        <w:drawing>
+          <wp:inline distT="0" distB="0" distL="0" distR="0" wp14:anchorId="52D1C76F" wp14:editId="54DCBD7F">
+            <wp:extent cx="2337683" cy="1808983"/>
+            <wp:effectExtent l="0" t="0" r="0" b="0"/>
+            <wp:docPr id="6" name="Imagem 6"/>
+            <wp:cNvGraphicFramePr>
+              <a:graphicFrameLocks xmlns:a="http://schemas.openxmlformats.org/drawingml/2006/main" noChangeAspect="1"/>
+            </wp:cNvGraphicFramePr>
+            <a:graphic xmlns:a="http://schemas.openxmlformats.org/drawingml/2006/main">
+              <a:graphicData uri="http://schemas.openxmlformats.org/drawingml/2006/picture">
+                <pic:pic xmlns:pic="http://schemas.openxmlformats.org/drawingml/2006/picture">
+                  <pic:nvPicPr>
+                    <pic:cNvPr id="0" name="Picture 2"/>
+                    <pic:cNvPicPr>
+                      <a:picLocks noChangeAspect="1" noChangeArrowheads="1"/>
+                    </pic:cNvPicPr>
+                  </pic:nvPicPr>
+                  <pic:blipFill>
+                    <a:blip r:embed="rId15">
+                      <a:extLst>
+                        <a:ext uri="{28A0092B-C50C-407E-A947-70E740481C1C}">
+                          <a14:useLocalDpi xmlns:a14="http://schemas.microsoft.com/office/drawing/2010/main" val="0"/>
+                        </a:ext>
+                      </a:extLst>
+                    </a:blip>
+                    <a:srcRect/>
+                    <a:stretch>
+                      <a:fillRect/>
+                    </a:stretch>
+                  </pic:blipFill>
+                  <pic:spPr bwMode="auto">
+                    <a:xfrm>
+                      <a:off x="0" y="0"/>
+                      <a:ext cx="2343435" cy="1813434"/>
+                    </a:xfrm>
+                    <a:prstGeom prst="rect">
+                      <a:avLst/>
+                    </a:prstGeom>
+                    <a:noFill/>
+                    <a:ln>
+                      <a:noFill/>
+                    </a:ln>
+                  </pic:spPr>
+                </pic:pic>
+              </a:graphicData>
+            </a:graphic>
+          </wp:inline>
+        </w:drawing>
+      </w:r>
+    </w:p>
+    <w:p>
+      <w:pPr>
+        <w:jc w:val="center"/>
+        <w:rPr>
+          <w:rFonts w:asciiTheme="majorHAnsi" w:hAnsiTheme="majorHAnsi" w:cs="Calibri"/>
+          <w:sz w:val="20"/>
+          <w:szCs w:val="18"/>
+          <w:lang w:val="pt-BR"/>
+        </w:rPr>
+      </w:pPr>
+      <w:r>
+        <w:rPr>
+          <w:rFonts w:asciiTheme="majorHAnsi" w:hAnsiTheme="majorHAnsi" w:cs="Calibri"/>
+          <w:b/>
+          <w:sz w:val="20"/>
+          <w:szCs w:val="18"/>
+          <w:lang w:val="pt-BR"/>
+        </w:rPr>
+        <w:t xml:space="preserve">Figura </w:t>
+      </w:r>
+      <w:r>
+        <w:rPr>
+          <w:rFonts w:asciiTheme="majorHAnsi" w:hAnsiTheme="majorHAnsi" w:cs="Calibri"/>
+          <w:b/>
+          <w:sz w:val="20"/>
+          <w:szCs w:val="18"/>
+          <w:lang w:val="pt-BR"/>
+        </w:rPr>
+        <w:t>2</w:t>
+      </w:r>
+      <w:r>
+        <w:rPr>
+          <w:rFonts w:asciiTheme="majorHAnsi" w:hAnsiTheme="majorHAnsi" w:cs="Calibri"/>
+          <w:sz w:val="20"/>
+          <w:szCs w:val="18"/>
+          <w:lang w:val="pt-BR"/>
+        </w:rPr>
+        <w:t xml:space="preserve"> – Tela de configuração d</w:t>
+      </w:r>
+      <w:r>
+        <w:rPr>
+          <w:rFonts w:asciiTheme="majorHAnsi" w:hAnsiTheme="majorHAnsi" w:cs="Calibri"/>
+          <w:sz w:val="20"/>
+          <w:szCs w:val="18"/>
+          <w:lang w:val="pt-BR"/>
+        </w:rPr>
+        <w:t>e conversão de tipo de arquivo Windows e Unix</w:t>
+      </w:r>
+    </w:p>
+    <w:p>
+      <w:pPr>
+        <w:ind w:firstLine="357"/>
+        <w:jc w:val="both"/>
+        <w:rPr>
+          <w:rFonts w:asciiTheme="majorHAnsi" w:hAnsiTheme="majorHAnsi" w:cs="Calibri"/>
+          <w:szCs w:val="18"/>
+          <w:lang w:val="pt-BR"/>
+        </w:rPr>
+      </w:pPr>
+    </w:p>
+    <w:p>
+      <w:pPr>
+        <w:ind w:firstLine="357"/>
+        <w:jc w:val="both"/>
+        <w:rPr>
+          <w:rFonts w:asciiTheme="majorHAnsi" w:hAnsiTheme="majorHAnsi" w:cs="Calibri"/>
+          <w:szCs w:val="18"/>
+          <w:lang w:val="pt-BR"/>
+        </w:rPr>
+      </w:pPr>
+    </w:p>
+    <w:p>
+      <w:pPr>
+        <w:pStyle w:val="Escritorio-TituloCaptulo0"/>
+        <w:numPr>
+          <w:ilvl w:val="1"/>
+          <w:numId w:val="10"/>
+        </w:numPr>
+      </w:pPr>
+      <w:bookmarkStart w:id="7" w:name="_Toc371440163"/>
+      <w:bookmarkStart w:id="8" w:name="_Toc384736477"/>
+      <w:r>
+        <w:t>Chave de Autenticação</w:t>
+      </w:r>
+      <w:bookmarkEnd w:id="7"/>
+      <w:bookmarkEnd w:id="8"/>
+    </w:p>
+    <w:p>
+      <w:pPr>
+        <w:ind w:firstLine="357"/>
+        <w:jc w:val="both"/>
+        <w:rPr>
+          <w:rFonts w:asciiTheme="majorHAnsi" w:hAnsiTheme="majorHAnsi" w:cs="Calibri"/>
+          <w:szCs w:val="18"/>
+          <w:lang w:val="pt-BR"/>
+        </w:rPr>
+      </w:pPr>
+    </w:p>
+    <w:p>
+      <w:pPr>
+        <w:ind w:firstLine="720"/>
+        <w:jc w:val="both"/>
+        <w:rPr>
+          <w:rFonts w:asciiTheme="majorHAnsi" w:hAnsiTheme="majorHAnsi" w:cs="Calibri"/>
+          <w:szCs w:val="18"/>
+          <w:lang w:val="pt-BR"/>
+        </w:rPr>
+      </w:pPr>
+      <w:r>
+        <w:rPr>
+          <w:rFonts w:asciiTheme="majorHAnsi" w:hAnsiTheme="majorHAnsi" w:cs="Calibri"/>
+          <w:szCs w:val="18"/>
+          <w:lang w:val="pt-BR"/>
+        </w:rPr>
+        <w:t xml:space="preserve">A conexão entre a máquina do desenvolvedor e o servidor GIT é feita através do SSH, portanto é necessário ter uma chave pública e uma privada para realizar a autenticação entre as máquinas. Para gerar uma chave na máquina Windows é possível utilizando o GIT </w:t>
+      </w:r>
+      <w:proofErr w:type="spellStart"/>
+      <w:r>
+        <w:rPr>
+          <w:rFonts w:asciiTheme="majorHAnsi" w:hAnsiTheme="majorHAnsi" w:cs="Calibri"/>
+          <w:szCs w:val="18"/>
+          <w:lang w:val="pt-BR"/>
+        </w:rPr>
+        <w:t>Bash</w:t>
+      </w:r>
+      <w:proofErr w:type="spellEnd"/>
+      <w:r>
+        <w:rPr>
+          <w:rFonts w:asciiTheme="majorHAnsi" w:hAnsiTheme="majorHAnsi" w:cs="Calibri"/>
+          <w:szCs w:val="18"/>
+          <w:lang w:val="pt-BR"/>
+        </w:rPr>
+        <w:t xml:space="preserve"> que foi instalado junto com o GIT.</w:t>
+      </w:r>
+    </w:p>
+    <w:p>
+      <w:pPr>
+        <w:ind w:firstLine="720"/>
+        <w:jc w:val="both"/>
+        <w:rPr>
+          <w:rFonts w:asciiTheme="majorHAnsi" w:hAnsiTheme="majorHAnsi" w:cs="Calibri"/>
+          <w:szCs w:val="18"/>
+          <w:lang w:val="pt-BR"/>
+        </w:rPr>
+      </w:pPr>
+      <w:r>
+        <w:rPr>
+          <w:rFonts w:asciiTheme="majorHAnsi" w:hAnsiTheme="majorHAnsi" w:cs="Calibri"/>
+          <w:szCs w:val="18"/>
+          <w:lang w:val="pt-BR"/>
+        </w:rPr>
+        <w:t xml:space="preserve">No </w:t>
+      </w:r>
+      <w:proofErr w:type="gramStart"/>
+      <w:r>
+        <w:rPr>
+          <w:rFonts w:asciiTheme="majorHAnsi" w:hAnsiTheme="majorHAnsi" w:cs="Calibri"/>
+          <w:szCs w:val="18"/>
+          <w:lang w:val="pt-BR"/>
+        </w:rPr>
+        <w:t>menu</w:t>
+      </w:r>
+      <w:proofErr w:type="gramEnd"/>
+      <w:r>
+        <w:rPr>
+          <w:rFonts w:asciiTheme="majorHAnsi" w:hAnsiTheme="majorHAnsi" w:cs="Calibri"/>
+          <w:szCs w:val="18"/>
+          <w:lang w:val="pt-BR"/>
+        </w:rPr>
+        <w:t xml:space="preserve"> Iniciar selecione o GIT </w:t>
+      </w:r>
+      <w:proofErr w:type="spellStart"/>
+      <w:r>
+        <w:rPr>
+          <w:rFonts w:asciiTheme="majorHAnsi" w:hAnsiTheme="majorHAnsi" w:cs="Calibri"/>
+          <w:szCs w:val="18"/>
+          <w:lang w:val="pt-BR"/>
+        </w:rPr>
+        <w:t>Bash</w:t>
+      </w:r>
+      <w:proofErr w:type="spellEnd"/>
+      <w:r>
+        <w:rPr>
+          <w:rFonts w:asciiTheme="majorHAnsi" w:hAnsiTheme="majorHAnsi" w:cs="Calibri"/>
+          <w:szCs w:val="18"/>
+          <w:lang w:val="pt-BR"/>
+        </w:rPr>
+        <w:t xml:space="preserve"> e será aberto uma tela do tipo DOS. Para gerar a chave escreva o seguinte comando:</w:t>
+      </w:r>
+    </w:p>
+    <w:p>
+      <w:pPr>
+        <w:ind w:firstLine="720"/>
+        <w:jc w:val="both"/>
+        <w:rPr>
+          <w:rFonts w:asciiTheme="majorHAnsi" w:hAnsiTheme="majorHAnsi" w:cs="Calibri"/>
+          <w:szCs w:val="18"/>
+          <w:lang w:val="pt-BR"/>
+        </w:rPr>
+      </w:pPr>
+    </w:p>
+    <w:p>
+      <w:pPr>
+        <w:ind w:firstLine="720"/>
+        <w:jc w:val="center"/>
+        <w:rPr>
+          <w:rFonts w:asciiTheme="majorHAnsi" w:hAnsiTheme="majorHAnsi" w:cs="Calibri"/>
+          <w:szCs w:val="18"/>
+          <w:lang w:val="pt-BR"/>
+        </w:rPr>
+      </w:pPr>
+      <w:r>
+        <w:rPr>
+          <w:rFonts w:asciiTheme="majorHAnsi" w:hAnsiTheme="majorHAnsi" w:cs="Calibri"/>
+          <w:noProof/>
+          <w:szCs w:val="18"/>
+          <w:lang w:val="pt-BR" w:eastAsia="pt-BR"/>
+        </w:rPr>
+        <w:lastRenderedPageBreak/>
+        <w:drawing>
+          <wp:inline distT="0" distB="0" distL="0" distR="0" wp14:anchorId="335E989D" wp14:editId="4F1192F4">
+            <wp:extent cx="3864334" cy="2251185"/>
+            <wp:effectExtent l="0" t="0" r="0" b="0"/>
+            <wp:docPr id="7" name="Imagem 7"/>
+            <wp:cNvGraphicFramePr>
+              <a:graphicFrameLocks xmlns:a="http://schemas.openxmlformats.org/drawingml/2006/main" noChangeAspect="1"/>
+            </wp:cNvGraphicFramePr>
+            <a:graphic xmlns:a="http://schemas.openxmlformats.org/drawingml/2006/main">
+              <a:graphicData uri="http://schemas.openxmlformats.org/drawingml/2006/picture">
+                <pic:pic xmlns:pic="http://schemas.openxmlformats.org/drawingml/2006/picture">
+                  <pic:nvPicPr>
+                    <pic:cNvPr id="0" name="Picture 1"/>
+                    <pic:cNvPicPr>
+                      <a:picLocks noChangeAspect="1" noChangeArrowheads="1"/>
+                    </pic:cNvPicPr>
+                  </pic:nvPicPr>
+                  <pic:blipFill>
+                    <a:blip r:embed="rId16">
+                      <a:extLst>
+                        <a:ext uri="{28A0092B-C50C-407E-A947-70E740481C1C}">
+                          <a14:useLocalDpi xmlns:a14="http://schemas.microsoft.com/office/drawing/2010/main" val="0"/>
+                        </a:ext>
+                      </a:extLst>
+                    </a:blip>
+                    <a:srcRect/>
+                    <a:stretch>
+                      <a:fillRect/>
+                    </a:stretch>
+                  </pic:blipFill>
+                  <pic:spPr bwMode="auto">
+                    <a:xfrm>
+                      <a:off x="0" y="0"/>
+                      <a:ext cx="3864648" cy="2251368"/>
+                    </a:xfrm>
+                    <a:prstGeom prst="rect">
+                      <a:avLst/>
+                    </a:prstGeom>
+                    <a:noFill/>
+                    <a:ln>
+                      <a:noFill/>
+                    </a:ln>
+                  </pic:spPr>
+                </pic:pic>
+              </a:graphicData>
+            </a:graphic>
+          </wp:inline>
+        </w:drawing>
+      </w:r>
+    </w:p>
+    <w:p>
+      <w:pPr>
+        <w:jc w:val="center"/>
+        <w:rPr>
+          <w:rFonts w:asciiTheme="majorHAnsi" w:hAnsiTheme="majorHAnsi" w:cs="Calibri"/>
+          <w:sz w:val="20"/>
+          <w:szCs w:val="18"/>
+          <w:lang w:val="pt-BR"/>
+        </w:rPr>
+      </w:pPr>
+      <w:r>
+        <w:rPr>
+          <w:rFonts w:asciiTheme="majorHAnsi" w:hAnsiTheme="majorHAnsi" w:cs="Calibri"/>
+          <w:b/>
+          <w:sz w:val="20"/>
+          <w:szCs w:val="18"/>
+          <w:lang w:val="pt-BR"/>
+        </w:rPr>
+        <w:t xml:space="preserve">Figura </w:t>
+      </w:r>
+      <w:r>
+        <w:rPr>
+          <w:rFonts w:asciiTheme="majorHAnsi" w:hAnsiTheme="majorHAnsi" w:cs="Calibri"/>
+          <w:b/>
+          <w:sz w:val="20"/>
+          <w:szCs w:val="18"/>
+          <w:lang w:val="pt-BR"/>
+        </w:rPr>
+        <w:t>3</w:t>
+      </w:r>
+      <w:r>
+        <w:rPr>
+          <w:rFonts w:asciiTheme="majorHAnsi" w:hAnsiTheme="majorHAnsi" w:cs="Calibri"/>
+          <w:sz w:val="20"/>
+          <w:szCs w:val="18"/>
+          <w:lang w:val="pt-BR"/>
+        </w:rPr>
+        <w:t xml:space="preserve"> – </w:t>
+      </w:r>
+      <w:proofErr w:type="spellStart"/>
+      <w:r>
+        <w:rPr>
+          <w:rFonts w:asciiTheme="majorHAnsi" w:hAnsiTheme="majorHAnsi" w:cs="Calibri"/>
+          <w:sz w:val="20"/>
+          <w:szCs w:val="18"/>
+          <w:lang w:val="pt-BR"/>
+        </w:rPr>
+        <w:t>Utilizand</w:t>
+      </w:r>
+      <w:proofErr w:type="spellEnd"/>
+      <w:r>
+        <w:rPr>
+          <w:rFonts w:asciiTheme="majorHAnsi" w:hAnsiTheme="majorHAnsi" w:cs="Calibri"/>
+          <w:sz w:val="20"/>
+          <w:szCs w:val="18"/>
+          <w:lang w:val="pt-BR"/>
+        </w:rPr>
+        <w:t xml:space="preserve"> o GIT </w:t>
+      </w:r>
+      <w:proofErr w:type="spellStart"/>
+      <w:r>
+        <w:rPr>
+          <w:rFonts w:asciiTheme="majorHAnsi" w:hAnsiTheme="majorHAnsi" w:cs="Calibri"/>
+          <w:sz w:val="20"/>
+          <w:szCs w:val="18"/>
+          <w:lang w:val="pt-BR"/>
+        </w:rPr>
+        <w:t>Bash</w:t>
+      </w:r>
+      <w:proofErr w:type="spellEnd"/>
+      <w:r>
+        <w:rPr>
+          <w:rFonts w:asciiTheme="majorHAnsi" w:hAnsiTheme="majorHAnsi" w:cs="Calibri"/>
+          <w:sz w:val="20"/>
+          <w:szCs w:val="18"/>
+          <w:lang w:val="pt-BR"/>
+        </w:rPr>
+        <w:t xml:space="preserve"> para gerar uma chave SSH na máquina</w:t>
+      </w:r>
+    </w:p>
+    <w:p>
+      <w:pPr>
+        <w:ind w:firstLine="720"/>
+        <w:jc w:val="both"/>
+        <w:rPr>
+          <w:rFonts w:asciiTheme="majorHAnsi" w:hAnsiTheme="majorHAnsi" w:cs="Calibri"/>
+          <w:szCs w:val="18"/>
+          <w:lang w:val="pt-BR"/>
+        </w:rPr>
+      </w:pPr>
+    </w:p>
+    <w:p>
+      <w:pPr>
+        <w:ind w:firstLine="720"/>
+        <w:jc w:val="both"/>
+        <w:rPr>
+          <w:rFonts w:asciiTheme="majorHAnsi" w:hAnsiTheme="majorHAnsi" w:cs="Calibri"/>
+          <w:szCs w:val="18"/>
+          <w:lang w:val="pt-BR"/>
+        </w:rPr>
+      </w:pPr>
+      <w:r>
+        <w:rPr>
+          <w:rFonts w:asciiTheme="majorHAnsi" w:hAnsiTheme="majorHAnsi" w:cs="Calibri"/>
+          <w:szCs w:val="18"/>
+          <w:lang w:val="pt-BR"/>
+        </w:rPr>
+        <w:t xml:space="preserve">Será criado na pasta do usuário do Windows uma pasta oculta com </w:t>
+      </w:r>
+      <w:proofErr w:type="gramStart"/>
+      <w:r>
+        <w:rPr>
+          <w:rFonts w:asciiTheme="majorHAnsi" w:hAnsiTheme="majorHAnsi" w:cs="Calibri"/>
+          <w:szCs w:val="18"/>
+          <w:lang w:val="pt-BR"/>
+        </w:rPr>
+        <w:t>nome .</w:t>
+      </w:r>
+      <w:proofErr w:type="spellStart"/>
+      <w:proofErr w:type="gramEnd"/>
+      <w:r>
+        <w:rPr>
+          <w:rFonts w:asciiTheme="majorHAnsi" w:hAnsiTheme="majorHAnsi" w:cs="Calibri"/>
+          <w:szCs w:val="18"/>
+          <w:lang w:val="pt-BR"/>
+        </w:rPr>
+        <w:t>ssh</w:t>
+      </w:r>
+      <w:proofErr w:type="spellEnd"/>
+      <w:r>
+        <w:rPr>
+          <w:rFonts w:asciiTheme="majorHAnsi" w:hAnsiTheme="majorHAnsi" w:cs="Calibri"/>
+          <w:szCs w:val="18"/>
+          <w:lang w:val="pt-BR"/>
+        </w:rPr>
+        <w:t>, contendo dois arquivos:</w:t>
+      </w:r>
+    </w:p>
+    <w:p>
+      <w:pPr>
+        <w:pStyle w:val="PargrafodaLista"/>
+        <w:numPr>
+          <w:ilvl w:val="0"/>
+          <w:numId w:val="34"/>
+        </w:numPr>
+        <w:jc w:val="both"/>
+        <w:rPr>
+          <w:rFonts w:asciiTheme="majorHAnsi" w:hAnsiTheme="majorHAnsi" w:cs="Calibri"/>
+          <w:szCs w:val="18"/>
+          <w:lang w:val="pt-BR"/>
+        </w:rPr>
+      </w:pPr>
+      <w:proofErr w:type="gramStart"/>
+      <w:r>
+        <w:rPr>
+          <w:rFonts w:asciiTheme="majorHAnsi" w:hAnsiTheme="majorHAnsi" w:cs="Calibri"/>
+          <w:szCs w:val="18"/>
+          <w:lang w:val="pt-BR"/>
+        </w:rPr>
+        <w:t>i</w:t>
+      </w:r>
+      <w:r>
+        <w:rPr>
+          <w:rFonts w:asciiTheme="majorHAnsi" w:hAnsiTheme="majorHAnsi" w:cs="Calibri"/>
+          <w:szCs w:val="18"/>
+          <w:lang w:val="pt-BR"/>
+        </w:rPr>
+        <w:t>d_rsa</w:t>
+      </w:r>
+      <w:proofErr w:type="gramEnd"/>
+      <w:r>
+        <w:rPr>
+          <w:rFonts w:asciiTheme="majorHAnsi" w:hAnsiTheme="majorHAnsi" w:cs="Calibri"/>
+          <w:szCs w:val="18"/>
+          <w:lang w:val="pt-BR"/>
+        </w:rPr>
+        <w:t>.pub</w:t>
+      </w:r>
+      <w:r>
+        <w:rPr>
+          <w:rFonts w:asciiTheme="majorHAnsi" w:hAnsiTheme="majorHAnsi" w:cs="Calibri"/>
+          <w:szCs w:val="18"/>
+          <w:lang w:val="pt-BR"/>
+        </w:rPr>
+        <w:t xml:space="preserve"> : Chave pública gerada para utilizar no GITLAB</w:t>
+      </w:r>
+    </w:p>
+    <w:p>
+      <w:pPr>
+        <w:pStyle w:val="PargrafodaLista"/>
+        <w:numPr>
+          <w:ilvl w:val="0"/>
+          <w:numId w:val="34"/>
+        </w:numPr>
+        <w:jc w:val="both"/>
+        <w:rPr>
+          <w:rFonts w:asciiTheme="majorHAnsi" w:hAnsiTheme="majorHAnsi" w:cs="Calibri"/>
+          <w:szCs w:val="18"/>
+          <w:lang w:val="pt-BR"/>
+        </w:rPr>
+      </w:pPr>
+      <w:proofErr w:type="spellStart"/>
+      <w:proofErr w:type="gramStart"/>
+      <w:r>
+        <w:rPr>
+          <w:rFonts w:asciiTheme="majorHAnsi" w:hAnsiTheme="majorHAnsi" w:cs="Calibri"/>
+          <w:szCs w:val="18"/>
+          <w:lang w:val="pt-BR"/>
+        </w:rPr>
+        <w:t>id_rsa</w:t>
+      </w:r>
+      <w:proofErr w:type="spellEnd"/>
+      <w:proofErr w:type="gramEnd"/>
+      <w:r>
+        <w:rPr>
+          <w:rFonts w:asciiTheme="majorHAnsi" w:hAnsiTheme="majorHAnsi" w:cs="Calibri"/>
+          <w:szCs w:val="18"/>
+          <w:lang w:val="pt-BR"/>
+        </w:rPr>
+        <w:t>: Chave privada que fica na máquina para autenticação pelo GIT</w:t>
+      </w:r>
+    </w:p>
+    <w:p>
+      <w:pPr>
+        <w:ind w:firstLine="357"/>
+        <w:jc w:val="both"/>
+        <w:rPr>
+          <w:rFonts w:asciiTheme="majorHAnsi" w:hAnsiTheme="majorHAnsi" w:cs="Calibri"/>
+          <w:szCs w:val="18"/>
+          <w:lang w:val="pt-BR"/>
+        </w:rPr>
+      </w:pPr>
+    </w:p>
+    <w:p>
+      <w:pPr>
+        <w:pStyle w:val="Escritorio-SubTitulo"/>
+        <w:numPr>
+          <w:ilvl w:val="1"/>
+          <w:numId w:val="10"/>
+        </w:numPr>
+      </w:pPr>
+      <w:bookmarkStart w:id="9" w:name="_Toc371440164"/>
+      <w:bookmarkStart w:id="10" w:name="_Toc384736478"/>
+      <w:r>
+        <w:t>Tortoise GIT</w:t>
+      </w:r>
+      <w:bookmarkEnd w:id="9"/>
+      <w:bookmarkEnd w:id="10"/>
+      <w:r>
+        <w:t xml:space="preserve"> </w:t>
+      </w:r>
+    </w:p>
+    <w:p>
+      <w:pPr>
+        <w:ind w:firstLine="357"/>
+        <w:jc w:val="both"/>
+        <w:rPr>
+          <w:rFonts w:asciiTheme="majorHAnsi" w:hAnsiTheme="majorHAnsi" w:cs="Calibri"/>
+          <w:szCs w:val="18"/>
+          <w:lang w:val="pt-BR"/>
+        </w:rPr>
+      </w:pPr>
+    </w:p>
+    <w:p>
+      <w:pPr>
+        <w:ind w:firstLine="360"/>
+        <w:jc w:val="both"/>
+        <w:rPr>
+          <w:rFonts w:asciiTheme="majorHAnsi" w:hAnsiTheme="majorHAnsi" w:cs="Calibri"/>
+          <w:szCs w:val="18"/>
+          <w:lang w:val="pt-BR"/>
+        </w:rPr>
+      </w:pPr>
+      <w:r>
+        <w:rPr>
+          <w:rFonts w:asciiTheme="majorHAnsi" w:hAnsiTheme="majorHAnsi" w:cs="Calibri"/>
+          <w:szCs w:val="18"/>
+          <w:lang w:val="pt-BR"/>
+        </w:rPr>
+        <w:t xml:space="preserve">Existe uma ferramenta visual para trabalhar com repositório do tipo GIT, chamada </w:t>
+      </w:r>
+      <w:proofErr w:type="spellStart"/>
+      <w:r>
+        <w:rPr>
+          <w:rFonts w:asciiTheme="majorHAnsi" w:hAnsiTheme="majorHAnsi" w:cs="Calibri"/>
+          <w:szCs w:val="18"/>
+          <w:lang w:val="pt-BR"/>
+        </w:rPr>
+        <w:t>Tortoise</w:t>
+      </w:r>
+      <w:proofErr w:type="spellEnd"/>
+      <w:r>
+        <w:rPr>
+          <w:rFonts w:asciiTheme="majorHAnsi" w:hAnsiTheme="majorHAnsi" w:cs="Calibri"/>
+          <w:szCs w:val="18"/>
+          <w:lang w:val="pt-BR"/>
+        </w:rPr>
+        <w:t xml:space="preserve"> GIT.  Realize o download da última versão estável, verificando se sua máquina é 32 ou 64 bits. </w:t>
+      </w:r>
+    </w:p>
+    <w:p>
+      <w:pPr>
+        <w:ind w:firstLine="360"/>
+        <w:jc w:val="both"/>
+        <w:rPr>
+          <w:rFonts w:asciiTheme="majorHAnsi" w:hAnsiTheme="majorHAnsi" w:cs="Calibri"/>
+          <w:szCs w:val="18"/>
+          <w:lang w:val="pt-BR"/>
+        </w:rPr>
+      </w:pPr>
+      <w:r>
+        <w:rPr>
+          <w:rFonts w:asciiTheme="majorHAnsi" w:hAnsiTheme="majorHAnsi" w:cs="Calibri"/>
+          <w:szCs w:val="18"/>
+          <w:lang w:val="pt-BR"/>
+        </w:rPr>
+        <w:t xml:space="preserve">Durante a instalação escolha a opção de </w:t>
+      </w:r>
+      <w:proofErr w:type="spellStart"/>
+      <w:r>
+        <w:rPr>
+          <w:rFonts w:asciiTheme="majorHAnsi" w:hAnsiTheme="majorHAnsi" w:cs="Calibri"/>
+          <w:szCs w:val="18"/>
+          <w:lang w:val="pt-BR"/>
+        </w:rPr>
+        <w:t>Tortoise</w:t>
+      </w:r>
+      <w:proofErr w:type="spellEnd"/>
+      <w:r>
+        <w:rPr>
+          <w:rFonts w:asciiTheme="majorHAnsi" w:hAnsiTheme="majorHAnsi" w:cs="Calibri"/>
+          <w:szCs w:val="18"/>
+          <w:lang w:val="pt-BR"/>
+        </w:rPr>
+        <w:t xml:space="preserve"> </w:t>
+      </w:r>
+      <w:proofErr w:type="spellStart"/>
+      <w:r>
+        <w:rPr>
+          <w:rFonts w:asciiTheme="majorHAnsi" w:hAnsiTheme="majorHAnsi" w:cs="Calibri"/>
+          <w:szCs w:val="18"/>
+          <w:lang w:val="pt-BR"/>
+        </w:rPr>
+        <w:t>Git</w:t>
+      </w:r>
+      <w:proofErr w:type="spellEnd"/>
+      <w:r>
+        <w:rPr>
+          <w:rFonts w:asciiTheme="majorHAnsi" w:hAnsiTheme="majorHAnsi" w:cs="Calibri"/>
+          <w:szCs w:val="18"/>
+          <w:lang w:val="pt-BR"/>
+        </w:rPr>
+        <w:t xml:space="preserve"> </w:t>
+      </w:r>
+      <w:proofErr w:type="spellStart"/>
+      <w:proofErr w:type="gramStart"/>
+      <w:r>
+        <w:rPr>
+          <w:rFonts w:asciiTheme="majorHAnsi" w:hAnsiTheme="majorHAnsi" w:cs="Calibri"/>
+          <w:szCs w:val="18"/>
+          <w:lang w:val="pt-BR"/>
+        </w:rPr>
+        <w:t>PLink</w:t>
+      </w:r>
+      <w:proofErr w:type="spellEnd"/>
+      <w:proofErr w:type="gramEnd"/>
+      <w:r>
+        <w:rPr>
+          <w:rFonts w:asciiTheme="majorHAnsi" w:hAnsiTheme="majorHAnsi" w:cs="Calibri"/>
+          <w:szCs w:val="18"/>
+          <w:lang w:val="pt-BR"/>
+        </w:rPr>
+        <w:t xml:space="preserve">, que daí usaremos o </w:t>
+      </w:r>
+      <w:proofErr w:type="spellStart"/>
+      <w:r>
+        <w:rPr>
+          <w:rFonts w:asciiTheme="majorHAnsi" w:hAnsiTheme="majorHAnsi" w:cs="Calibri"/>
+          <w:szCs w:val="18"/>
+          <w:lang w:val="pt-BR"/>
+        </w:rPr>
+        <w:t>Putty</w:t>
+      </w:r>
+      <w:proofErr w:type="spellEnd"/>
+      <w:r>
+        <w:rPr>
+          <w:rFonts w:asciiTheme="majorHAnsi" w:hAnsiTheme="majorHAnsi" w:cs="Calibri"/>
+          <w:szCs w:val="18"/>
+          <w:lang w:val="pt-BR"/>
+        </w:rPr>
+        <w:t xml:space="preserve"> para realizar a conexão via </w:t>
+      </w:r>
+      <w:proofErr w:type="spellStart"/>
+      <w:r>
+        <w:rPr>
+          <w:rFonts w:asciiTheme="majorHAnsi" w:hAnsiTheme="majorHAnsi" w:cs="Calibri"/>
+          <w:szCs w:val="18"/>
+          <w:lang w:val="pt-BR"/>
+        </w:rPr>
+        <w:t>ssh</w:t>
+      </w:r>
+      <w:proofErr w:type="spellEnd"/>
+      <w:r>
+        <w:rPr>
+          <w:rFonts w:asciiTheme="majorHAnsi" w:hAnsiTheme="majorHAnsi" w:cs="Calibri"/>
+          <w:szCs w:val="18"/>
+          <w:lang w:val="pt-BR"/>
+        </w:rPr>
+        <w:t xml:space="preserve"> com o servidor GIT.</w:t>
+      </w:r>
+    </w:p>
+    <w:p>
+      <w:pPr>
+        <w:jc w:val="both"/>
+        <w:rPr>
+          <w:rFonts w:asciiTheme="majorHAnsi" w:hAnsiTheme="majorHAnsi" w:cs="Calibri"/>
+          <w:szCs w:val="18"/>
+          <w:lang w:val="pt-BR"/>
+        </w:rPr>
+      </w:pPr>
+    </w:p>
+    <w:p>
+      <w:pPr>
+        <w:jc w:val="center"/>
+        <w:rPr>
+          <w:rFonts w:asciiTheme="majorHAnsi" w:hAnsiTheme="majorHAnsi" w:cs="Calibri"/>
+          <w:szCs w:val="18"/>
+          <w:lang w:val="pt-BR"/>
+        </w:rPr>
+      </w:pPr>
+      <w:r>
+        <w:rPr>
+          <w:rFonts w:asciiTheme="majorHAnsi" w:hAnsiTheme="majorHAnsi" w:cs="Calibri"/>
+          <w:noProof/>
+          <w:szCs w:val="18"/>
+          <w:lang w:val="pt-BR" w:eastAsia="pt-BR"/>
+        </w:rPr>
+        <w:drawing>
+          <wp:inline distT="0" distB="0" distL="0" distR="0" wp14:anchorId="703F8543" wp14:editId="4FE84763">
+            <wp:extent cx="2305878" cy="1804862"/>
+            <wp:effectExtent l="0" t="0" r="0" b="0"/>
+            <wp:docPr id="8" name="Imagem 8"/>
+            <wp:cNvGraphicFramePr>
+              <a:graphicFrameLocks xmlns:a="http://schemas.openxmlformats.org/drawingml/2006/main" noChangeAspect="1"/>
+            </wp:cNvGraphicFramePr>
+            <a:graphic xmlns:a="http://schemas.openxmlformats.org/drawingml/2006/main">
+              <a:graphicData uri="http://schemas.openxmlformats.org/drawingml/2006/picture">
+                <pic:pic xmlns:pic="http://schemas.openxmlformats.org/drawingml/2006/picture">
+                  <pic:nvPicPr>
+                    <pic:cNvPr id="0" name="Picture 1"/>
+                    <pic:cNvPicPr>
+                      <a:picLocks noChangeAspect="1" noChangeArrowheads="1"/>
+                    </pic:cNvPicPr>
+                  </pic:nvPicPr>
+                  <pic:blipFill>
+                    <a:blip r:embed="rId17">
+                      <a:extLst>
+                        <a:ext uri="{28A0092B-C50C-407E-A947-70E740481C1C}">
+                          <a14:useLocalDpi xmlns:a14="http://schemas.microsoft.com/office/drawing/2010/main" val="0"/>
+                        </a:ext>
+                      </a:extLst>
+                    </a:blip>
+                    <a:srcRect/>
+                    <a:stretch>
+                      <a:fillRect/>
+                    </a:stretch>
+                  </pic:blipFill>
+                  <pic:spPr bwMode="auto">
+                    <a:xfrm>
+                      <a:off x="0" y="0"/>
+                      <a:ext cx="2305911" cy="1804888"/>
+                    </a:xfrm>
+                    <a:prstGeom prst="rect">
+                      <a:avLst/>
+                    </a:prstGeom>
+                    <a:noFill/>
+                    <a:ln>
+                      <a:noFill/>
+                    </a:ln>
+                  </pic:spPr>
+                </pic:pic>
+              </a:graphicData>
+            </a:graphic>
+          </wp:inline>
+        </w:drawing>
+      </w:r>
+    </w:p>
+    <w:p>
+      <w:pPr>
+        <w:jc w:val="both"/>
+        <w:rPr>
+          <w:rFonts w:asciiTheme="majorHAnsi" w:hAnsiTheme="majorHAnsi" w:cs="Calibri"/>
+          <w:szCs w:val="18"/>
+          <w:lang w:val="pt-BR"/>
+        </w:rPr>
+      </w:pPr>
+      <w:r>
+        <w:rPr>
+          <w:rFonts w:asciiTheme="majorHAnsi" w:hAnsiTheme="majorHAnsi" w:cs="Calibri"/>
+          <w:szCs w:val="18"/>
+          <w:lang w:val="pt-BR"/>
+        </w:rPr>
+        <w:t>As demais opções são padrão, portanto pode seguir até o final para completar a instalação.</w:t>
+      </w:r>
+    </w:p>
+    <w:p>
+      <w:pPr>
+        <w:pStyle w:val="PargrafodaLista"/>
+        <w:ind w:left="717"/>
+        <w:jc w:val="both"/>
+        <w:rPr>
+          <w:rFonts w:asciiTheme="majorHAnsi" w:hAnsiTheme="majorHAnsi" w:cs="Calibri"/>
+          <w:szCs w:val="18"/>
+          <w:lang w:val="pt-BR"/>
+        </w:rPr>
+      </w:pPr>
+    </w:p>
+    <w:p>
+      <w:pPr>
+        <w:pStyle w:val="PargrafodaLista"/>
+        <w:ind w:left="717"/>
+        <w:jc w:val="both"/>
+        <w:rPr>
+          <w:rFonts w:asciiTheme="majorHAnsi" w:hAnsiTheme="majorHAnsi" w:cs="Calibri"/>
+          <w:szCs w:val="18"/>
+          <w:lang w:val="pt-BR"/>
+        </w:rPr>
+      </w:pPr>
+    </w:p>
+    <w:p>
+      <w:pPr>
+        <w:pStyle w:val="Escritorio-TituloCaptulo0"/>
+      </w:pPr>
+      <w:bookmarkStart w:id="11" w:name="_Toc384736479"/>
+      <w:r>
+        <w:lastRenderedPageBreak/>
+        <w:t>I</w:t>
+      </w:r>
+      <w:r>
+        <w:t>NSTALAÇÃO</w:t>
+      </w:r>
+      <w:bookmarkEnd w:id="11"/>
+    </w:p>
+    <w:p>
+      <w:pPr>
+        <w:ind w:firstLine="360"/>
+        <w:jc w:val="both"/>
+        <w:rPr>
+          <w:rFonts w:asciiTheme="majorHAnsi" w:hAnsiTheme="majorHAnsi" w:cs="Calibri"/>
+          <w:szCs w:val="18"/>
+          <w:lang w:val="pt-BR"/>
+        </w:rPr>
+      </w:pPr>
+    </w:p>
+    <w:p>
+      <w:pPr>
+        <w:ind w:firstLine="360"/>
+        <w:jc w:val="both"/>
+        <w:rPr>
+          <w:rFonts w:asciiTheme="majorHAnsi" w:hAnsiTheme="majorHAnsi" w:cs="Calibri"/>
+          <w:szCs w:val="18"/>
+          <w:lang w:val="pt-BR"/>
+        </w:rPr>
+      </w:pPr>
+      <w:r>
+        <w:rPr>
+          <w:rFonts w:asciiTheme="majorHAnsi" w:hAnsiTheme="majorHAnsi" w:cs="Calibri"/>
+          <w:szCs w:val="18"/>
+          <w:lang w:val="pt-BR"/>
+        </w:rPr>
+        <w:t>Neste capítulo teremos instruções de instalação das plataformas utilizadas nesta solução, bem como suas dependências.</w:t>
+      </w:r>
+    </w:p>
+    <w:p>
+      <w:pPr>
+        <w:ind w:firstLine="360"/>
+        <w:jc w:val="both"/>
+        <w:rPr>
+          <w:rFonts w:asciiTheme="majorHAnsi" w:hAnsiTheme="majorHAnsi" w:cs="Calibri"/>
+          <w:szCs w:val="18"/>
+          <w:lang w:val="pt-BR"/>
+        </w:rPr>
+      </w:pPr>
+    </w:p>
+    <w:p>
+      <w:pPr>
+        <w:pStyle w:val="Escritorio-TituloCaptulo0"/>
+        <w:numPr>
+          <w:ilvl w:val="1"/>
+          <w:numId w:val="10"/>
+        </w:numPr>
+      </w:pPr>
+      <w:bookmarkStart w:id="12" w:name="_Toc384736480"/>
       <w:r>
         <w:t>Python</w:t>
       </w:r>
-      <w:bookmarkEnd w:id="6"/>
+      <w:bookmarkEnd w:id="12"/>
     </w:p>
     <w:p>
       <w:pPr>
@@ -4361,7 +5633,59 @@
           <w:szCs w:val="18"/>
           <w:lang w:val="pt-BR"/>
         </w:rPr>
-        <w:t xml:space="preserve"> 2.7.3 utilizando o site oficial do fornecedor:</w:t>
+        <w:t xml:space="preserve"> 2.7.3</w:t>
+      </w:r>
+      <w:r>
+        <w:rPr>
+          <w:rFonts w:asciiTheme="majorHAnsi" w:hAnsiTheme="majorHAnsi" w:cs="Calibri"/>
+          <w:szCs w:val="18"/>
+          <w:lang w:val="pt-BR"/>
+        </w:rPr>
+        <w:t xml:space="preserve"> </w:t>
+      </w:r>
+      <w:proofErr w:type="gramStart"/>
+      <w:r>
+        <w:rPr>
+          <w:rFonts w:asciiTheme="majorHAnsi" w:hAnsiTheme="majorHAnsi" w:cs="Calibri"/>
+          <w:szCs w:val="18"/>
+          <w:lang w:val="pt-BR"/>
+        </w:rPr>
+        <w:t xml:space="preserve">( </w:t>
+      </w:r>
+      <w:proofErr w:type="gramEnd"/>
+      <w:r>
+        <w:rPr>
+          <w:rFonts w:asciiTheme="majorHAnsi" w:hAnsiTheme="majorHAnsi" w:cs="Calibri"/>
+          <w:szCs w:val="18"/>
+          <w:lang w:val="pt-BR"/>
+        </w:rPr>
+        <w:t xml:space="preserve">compatível também com </w:t>
+      </w:r>
+      <w:proofErr w:type="spellStart"/>
+      <w:r>
+        <w:rPr>
+          <w:rFonts w:asciiTheme="majorHAnsi" w:hAnsiTheme="majorHAnsi" w:cs="Calibri"/>
+          <w:szCs w:val="18"/>
+          <w:lang w:val="pt-BR"/>
+        </w:rPr>
+        <w:t>python</w:t>
+      </w:r>
+      <w:proofErr w:type="spellEnd"/>
+      <w:r>
+        <w:rPr>
+          <w:rFonts w:asciiTheme="majorHAnsi" w:hAnsiTheme="majorHAnsi" w:cs="Calibri"/>
+          <w:szCs w:val="18"/>
+          <w:lang w:val="pt-BR"/>
+        </w:rPr>
+        <w:t xml:space="preserve"> 2.7.6)</w:t>
+      </w:r>
+      <w:r>
+        <w:rPr>
+          <w:rFonts w:asciiTheme="majorHAnsi" w:hAnsiTheme="majorHAnsi" w:cs="Calibri"/>
+          <w:szCs w:val="18"/>
+          <w:lang w:val="pt-BR"/>
+        </w:rPr>
+        <w:t xml:space="preserve"> utilizando o site oficial do fornecedor:</w:t>
       </w:r>
     </w:p>
     <w:p>
@@ -4751,6 +6075,14 @@
         </w:rPr>
         <w:t>Scripts;</w:t>
       </w:r>
+      <w:r>
+        <w:rPr>
+          <w:rFonts w:asciiTheme="majorHAnsi" w:hAnsiTheme="majorHAnsi" w:cs="Calibri"/>
+          <w:szCs w:val="18"/>
+          <w:lang w:val="pt-BR"/>
+        </w:rPr>
+        <w:t xml:space="preserve"> Este caminho não é padrão, mas adotamos para o exemplo neste documento.</w:t>
+      </w:r>
     </w:p>
     <w:p>
       <w:pPr>
@@ -4820,7 +6152,7 @@
         </w:rPr>
         <w:t xml:space="preserve"> com o valor </w:t>
       </w:r>
-      <w:hyperlink r:id="rId13" w:history="1">
+      <w:hyperlink r:id="rId18" w:history="1">
         <w:r>
           <w:rPr>
             <w:rStyle w:val="Hyperlink"/>
@@ -4852,7 +6184,67 @@
           <w:szCs w:val="18"/>
           <w:lang w:val="pt-BR"/>
         </w:rPr>
-        <w:t>Feche o CMD e abra novamente para executar a instalação do PIP.</w:t>
+        <w:t xml:space="preserve">Feche o </w:t>
+      </w:r>
+      <w:proofErr w:type="spellStart"/>
+      <w:r>
+        <w:rPr>
+          <w:rFonts w:asciiTheme="majorHAnsi" w:hAnsiTheme="majorHAnsi" w:cs="Calibri"/>
+          <w:szCs w:val="18"/>
+          <w:lang w:val="pt-BR"/>
+        </w:rPr>
+        <w:t>Prompt</w:t>
+      </w:r>
+      <w:proofErr w:type="spellEnd"/>
+      <w:r>
+        <w:rPr>
+          <w:rFonts w:asciiTheme="majorHAnsi" w:hAnsiTheme="majorHAnsi" w:cs="Calibri"/>
+          <w:szCs w:val="18"/>
+          <w:lang w:val="pt-BR"/>
+        </w:rPr>
+        <w:t xml:space="preserve"> de Comando do Windows (</w:t>
+      </w:r>
+      <w:r>
+        <w:rPr>
+          <w:rFonts w:asciiTheme="majorHAnsi" w:hAnsiTheme="majorHAnsi" w:cs="Calibri"/>
+          <w:szCs w:val="18"/>
+          <w:lang w:val="pt-BR"/>
+        </w:rPr>
+        <w:t>CMD</w:t>
+      </w:r>
+      <w:r>
+        <w:rPr>
+          <w:rFonts w:asciiTheme="majorHAnsi" w:hAnsiTheme="majorHAnsi" w:cs="Calibri"/>
+          <w:szCs w:val="18"/>
+          <w:lang w:val="pt-BR"/>
+        </w:rPr>
+        <w:t>)</w:t>
+      </w:r>
+      <w:proofErr w:type="gramStart"/>
+      <w:r>
+        <w:rPr>
+          <w:rFonts w:asciiTheme="majorHAnsi" w:hAnsiTheme="majorHAnsi" w:cs="Calibri"/>
+          <w:szCs w:val="18"/>
+          <w:lang w:val="pt-BR"/>
+        </w:rPr>
+        <w:t xml:space="preserve"> </w:t>
+      </w:r>
+      <w:r>
+        <w:rPr>
+          <w:rFonts w:asciiTheme="majorHAnsi" w:hAnsiTheme="majorHAnsi" w:cs="Calibri"/>
+          <w:szCs w:val="18"/>
+          <w:lang w:val="pt-BR"/>
+        </w:rPr>
+        <w:t xml:space="preserve"> </w:t>
+      </w:r>
+      <w:proofErr w:type="gramEnd"/>
+      <w:r>
+        <w:rPr>
+          <w:rFonts w:asciiTheme="majorHAnsi" w:hAnsiTheme="majorHAnsi" w:cs="Calibri"/>
+          <w:szCs w:val="18"/>
+          <w:lang w:val="pt-BR"/>
+        </w:rPr>
+        <w:t>e abra novamente para executar a instalação do PIP.</w:t>
       </w:r>
     </w:p>
     <w:p>
@@ -4874,11 +6266,11 @@
           <w:numId w:val="27"/>
         </w:numPr>
       </w:pPr>
-      <w:bookmarkStart w:id="7" w:name="_Toc371670119"/>
+      <w:bookmarkStart w:id="13" w:name="_Toc384736481"/>
       <w:r>
         <w:t>PIP</w:t>
       </w:r>
-      <w:bookmarkEnd w:id="7"/>
+      <w:bookmarkEnd w:id="13"/>
     </w:p>
     <w:p>
       <w:pPr>
@@ -4990,6 +6382,14 @@
         <w:t>Install</w:t>
       </w:r>
       <w:proofErr w:type="spellEnd"/>
+      <w:r>
+        <w:rPr>
+          <w:rFonts w:asciiTheme="majorHAnsi" w:hAnsiTheme="majorHAnsi" w:cs="Calibri"/>
+          <w:szCs w:val="18"/>
+          <w:lang w:val="pt-BR"/>
+        </w:rPr>
+        <w:t xml:space="preserve"> (setup-tools)</w:t>
+      </w:r>
       <w:r>
         <w:rPr>
           <w:rFonts w:asciiTheme="majorHAnsi" w:hAnsiTheme="majorHAnsi" w:cs="Calibri"/>
@@ -5042,6 +6442,7 @@
           <w:szCs w:val="18"/>
           <w:lang w:val="pt-BR"/>
         </w:rPr>
+        <w:lastRenderedPageBreak/>
         <w:t>C:\Python27\Scripts</w:t>
       </w:r>
     </w:p>
@@ -5093,7 +6494,7 @@
           <w:lang w:val="pt-BR"/>
         </w:rPr>
       </w:pPr>
-      <w:hyperlink r:id="rId14" w:history="1">
+      <w:hyperlink r:id="rId19" w:history="1">
         <w:r>
           <w:rPr>
             <w:rStyle w:val="Hyperlink"/>
@@ -5125,7 +6526,6 @@
           <w:szCs w:val="18"/>
           <w:lang w:val="pt-BR"/>
         </w:rPr>
-        <w:lastRenderedPageBreak/>
         <w:t xml:space="preserve">Instale o </w:t>
       </w:r>
       <w:proofErr w:type="spellStart"/>
@@ -5288,6 +6688,24 @@
         <w:t>Install</w:t>
       </w:r>
       <w:proofErr w:type="spellEnd"/>
+      <w:r>
+        <w:rPr>
+          <w:rFonts w:asciiTheme="majorHAnsi" w:hAnsiTheme="majorHAnsi" w:cs="Calibri"/>
+          <w:szCs w:val="18"/>
+          <w:lang w:val="pt-BR"/>
+        </w:rPr>
+        <w:t xml:space="preserve">, na mesma pasta descrita </w:t>
+      </w:r>
+      <w:proofErr w:type="gramStart"/>
+      <w:r>
+        <w:rPr>
+          <w:rFonts w:asciiTheme="majorHAnsi" w:hAnsiTheme="majorHAnsi" w:cs="Calibri"/>
+          <w:szCs w:val="18"/>
+          <w:lang w:val="pt-BR"/>
+        </w:rPr>
+        <w:t>acima</w:t>
+      </w:r>
+      <w:proofErr w:type="gramEnd"/>
     </w:p>
     <w:p>
       <w:pPr>
@@ -5756,12 +7174,42 @@
         </w:rPr>
         <w:tab/>
       </w:r>
+    </w:p>
+    <w:p>
+      <w:pPr>
+        <w:pStyle w:val="PargrafodaLista"/>
+        <w:numPr>
+          <w:ilvl w:val="1"/>
+          <w:numId w:val="21"/>
+        </w:numPr>
+        <w:jc w:val="both"/>
+        <w:rPr>
+          <w:rFonts w:asciiTheme="majorHAnsi" w:hAnsiTheme="majorHAnsi" w:cs="Calibri"/>
+          <w:szCs w:val="18"/>
+        </w:rPr>
+      </w:pPr>
       <w:r>
         <w:rPr>
           <w:rFonts w:asciiTheme="majorHAnsi" w:hAnsiTheme="majorHAnsi" w:cs="Calibri"/>
           <w:szCs w:val="18"/>
         </w:rPr>
         <w:tab/>
+      </w:r>
+      <w:proofErr w:type="spellStart"/>
+      <w:r>
+        <w:rPr>
+          <w:rFonts w:asciiTheme="majorHAnsi" w:hAnsiTheme="majorHAnsi" w:cs="Calibri"/>
+          <w:szCs w:val="18"/>
+        </w:rPr>
+        <w:t>Exemplo</w:t>
+      </w:r>
+      <w:proofErr w:type="spellEnd"/>
+      <w:r>
+        <w:rPr>
+          <w:rFonts w:asciiTheme="majorHAnsi" w:hAnsiTheme="majorHAnsi" w:cs="Calibri"/>
+          <w:szCs w:val="18"/>
+        </w:rPr>
+        <w:t>: pip install c:\sqlalchemy.zip</w:t>
       </w:r>
     </w:p>
     <w:p>
@@ -5901,11 +7349,11 @@
           <w:numId w:val="27"/>
         </w:numPr>
       </w:pPr>
-      <w:bookmarkStart w:id="8" w:name="_Toc371670120"/>
+      <w:bookmarkStart w:id="14" w:name="_Toc384736482"/>
       <w:r>
         <w:t>Dependências</w:t>
       </w:r>
-      <w:bookmarkEnd w:id="8"/>
+      <w:bookmarkEnd w:id="14"/>
     </w:p>
     <w:p>
       <w:pPr>
@@ -5942,6 +7390,33 @@
           <w:szCs w:val="18"/>
           <w:lang w:val="pt-BR"/>
         </w:rPr>
+        <w:t xml:space="preserve"> Se durante a instalação mensagens de </w:t>
+      </w:r>
+      <w:proofErr w:type="spellStart"/>
+      <w:r>
+        <w:rPr>
+          <w:rFonts w:asciiTheme="majorHAnsi" w:hAnsiTheme="majorHAnsi" w:cs="Calibri"/>
+          <w:szCs w:val="18"/>
+          <w:lang w:val="pt-BR"/>
+        </w:rPr>
+        <w:t>warning</w:t>
+      </w:r>
+      <w:proofErr w:type="spellEnd"/>
+      <w:r>
+        <w:rPr>
+          <w:rFonts w:asciiTheme="majorHAnsi" w:hAnsiTheme="majorHAnsi" w:cs="Calibri"/>
+          <w:szCs w:val="18"/>
+          <w:lang w:val="pt-BR"/>
+        </w:rPr>
+        <w:t xml:space="preserve"> forem exibidas, pode ignorar, o problema neste caso são mensagens de erro.</w:t>
+      </w:r>
+      <w:proofErr w:type="gramStart"/>
+      <w:r>
+        <w:rPr>
+          <w:rFonts w:asciiTheme="majorHAnsi" w:hAnsiTheme="majorHAnsi" w:cs="Calibri"/>
+          <w:szCs w:val="18"/>
+          <w:lang w:val="pt-BR"/>
+        </w:rPr>
         <w:tab/>
       </w:r>
       <w:r>
@@ -5960,6 +7435,7 @@
         </w:rPr>
         <w:tab/>
       </w:r>
+      <w:proofErr w:type="gramEnd"/>
     </w:p>
     <w:p>
       <w:pPr>
@@ -5979,6 +7455,7 @@
           <w:rFonts w:asciiTheme="majorHAnsi" w:hAnsiTheme="majorHAnsi" w:cs="Calibri"/>
           <w:szCs w:val="18"/>
         </w:rPr>
+        <w:lastRenderedPageBreak/>
         <w:t>pip install python-</w:t>
       </w:r>
       <w:proofErr w:type="spellStart"/>
@@ -6111,7 +7588,6 @@
           <w:rFonts w:asciiTheme="majorHAnsi" w:hAnsiTheme="majorHAnsi" w:cs="Calibri"/>
           <w:szCs w:val="18"/>
         </w:rPr>
-        <w:lastRenderedPageBreak/>
         <w:t xml:space="preserve">pip install </w:t>
       </w:r>
       <w:proofErr w:type="spellStart"/>
@@ -6255,7 +7731,7 @@
         </w:rPr>
         <w:t xml:space="preserve"># </w:t>
       </w:r>
-      <w:hyperlink r:id="rId15" w:history="1">
+      <w:hyperlink r:id="rId20" w:history="1">
         <w:r>
           <w:rPr>
             <w:rStyle w:val="Hyperlink"/>
@@ -6633,103 +8109,8 @@
           <w:szCs w:val="18"/>
           <w:lang w:val="pt-BR"/>
         </w:rPr>
-        <w:t>Depois adicione no PATH do Windows a pasta:</w:t>
-      </w:r>
-    </w:p>
-    <w:p>
-      <w:pPr>
-        <w:pStyle w:val="PargrafodaLista"/>
-        <w:numPr>
-          <w:ilvl w:val="0"/>
-          <w:numId w:val="21"/>
-        </w:numPr>
-        <w:jc w:val="both"/>
-        <w:rPr>
-          <w:rFonts w:asciiTheme="majorHAnsi" w:hAnsiTheme="majorHAnsi" w:cs="Calibri"/>
-          <w:szCs w:val="18"/>
-          <w:lang w:val="pt-BR"/>
-        </w:rPr>
-      </w:pPr>
-      <w:r>
-        <w:rPr>
-          <w:rFonts w:asciiTheme="majorHAnsi" w:hAnsiTheme="majorHAnsi" w:cs="Calibri"/>
-          <w:szCs w:val="18"/>
-          <w:lang w:val="pt-BR"/>
-        </w:rPr>
-        <w:t>C:\</w:t>
-      </w:r>
-      <w:proofErr w:type="gramStart"/>
-      <w:r>
-        <w:rPr>
-          <w:rFonts w:asciiTheme="majorHAnsi" w:hAnsiTheme="majorHAnsi" w:cs="Calibri"/>
-          <w:szCs w:val="18"/>
-          <w:lang w:val="pt-BR"/>
-        </w:rPr>
-        <w:t>MinGW</w:t>
-      </w:r>
-      <w:proofErr w:type="gramEnd"/>
-      <w:r>
-        <w:rPr>
-          <w:rFonts w:asciiTheme="majorHAnsi" w:hAnsiTheme="majorHAnsi" w:cs="Calibri"/>
-          <w:szCs w:val="18"/>
-          <w:lang w:val="pt-BR"/>
-        </w:rPr>
-        <w:t>\bin</w:t>
-      </w:r>
-    </w:p>
-    <w:p>
-      <w:pPr>
-        <w:ind w:left="357"/>
-        <w:jc w:val="both"/>
-        <w:rPr>
-          <w:rFonts w:asciiTheme="majorHAnsi" w:hAnsiTheme="majorHAnsi" w:cs="Calibri"/>
-          <w:szCs w:val="18"/>
-          <w:lang w:val="pt-BR"/>
-        </w:rPr>
-      </w:pPr>
-      <w:r>
-        <w:rPr>
-          <w:rFonts w:asciiTheme="majorHAnsi" w:hAnsiTheme="majorHAnsi" w:cs="Calibri"/>
-          <w:szCs w:val="18"/>
-          <w:lang w:val="pt-BR"/>
-        </w:rPr>
-        <w:t xml:space="preserve">Depois descompacte os fontes do módulo </w:t>
-      </w:r>
-      <w:proofErr w:type="spellStart"/>
-      <w:proofErr w:type="gramStart"/>
-      <w:r>
-        <w:rPr>
-          <w:rFonts w:asciiTheme="majorHAnsi" w:hAnsiTheme="majorHAnsi" w:cs="Calibri"/>
-          <w:szCs w:val="18"/>
-          <w:lang w:val="pt-BR"/>
-        </w:rPr>
-        <w:t>MySQLdb</w:t>
-      </w:r>
-      <w:proofErr w:type="spellEnd"/>
-      <w:proofErr w:type="gramEnd"/>
-      <w:r>
-        <w:rPr>
-          <w:rFonts w:asciiTheme="majorHAnsi" w:hAnsiTheme="majorHAnsi" w:cs="Calibri"/>
-          <w:szCs w:val="18"/>
-          <w:lang w:val="pt-BR"/>
-        </w:rPr>
-        <w:t xml:space="preserve"> e execute o comando abaixo:</w:t>
-      </w:r>
-    </w:p>
-    <w:p>
-      <w:pPr>
-        <w:pStyle w:val="PargrafodaLista"/>
-        <w:numPr>
-          <w:ilvl w:val="0"/>
-          <w:numId w:val="21"/>
-        </w:numPr>
-        <w:jc w:val="both"/>
-        <w:rPr>
-          <w:rFonts w:asciiTheme="majorHAnsi" w:hAnsiTheme="majorHAnsi" w:cs="Calibri"/>
-          <w:szCs w:val="18"/>
-          <w:lang w:val="pt-BR"/>
-        </w:rPr>
-      </w:pPr>
+        <w:t xml:space="preserve">Para realizar a compilação manual é um pouco mais complexo e não será descrito neste manual, já que é um caso que raramente ocorre. </w:t>
+      </w:r>
     </w:p>
     <w:p>
       <w:pPr>
@@ -6878,7 +8259,7 @@
           <w:lang w:val="pt-BR"/>
         </w:rPr>
       </w:pPr>
-      <w:hyperlink r:id="rId16" w:history="1">
+      <w:hyperlink r:id="rId21" w:history="1">
         <w:r>
           <w:rPr>
             <w:rStyle w:val="Hyperlink"/>
@@ -6918,7 +8299,39 @@
           <w:szCs w:val="18"/>
           <w:lang w:val="pt-BR"/>
         </w:rPr>
-        <w:t xml:space="preserve"> de 32 bits, pois o de 64 bits dá problema por não reconhecer o path do Python</w:t>
+        <w:t xml:space="preserve"> de 32 bits</w:t>
+      </w:r>
+      <w:r>
+        <w:rPr>
+          <w:rFonts w:asciiTheme="majorHAnsi" w:hAnsiTheme="majorHAnsi" w:cs="Calibri"/>
+          <w:szCs w:val="18"/>
+          <w:lang w:val="pt-BR"/>
+        </w:rPr>
+        <w:t xml:space="preserve">. Isto ocorre porque o instalador de </w:t>
+      </w:r>
+      <w:r>
+        <w:rPr>
+          <w:rFonts w:asciiTheme="majorHAnsi" w:hAnsiTheme="majorHAnsi" w:cs="Calibri"/>
+          <w:szCs w:val="18"/>
+          <w:lang w:val="pt-BR"/>
+        </w:rPr>
+        <w:t xml:space="preserve">64 bits </w:t>
+      </w:r>
+      <w:r>
+        <w:rPr>
+          <w:rFonts w:asciiTheme="majorHAnsi" w:hAnsiTheme="majorHAnsi" w:cs="Calibri"/>
+          <w:szCs w:val="18"/>
+          <w:lang w:val="pt-BR"/>
+        </w:rPr>
+        <w:t xml:space="preserve">vem apresentando problemas em </w:t>
+      </w:r>
+      <w:r>
+        <w:rPr>
+          <w:rFonts w:asciiTheme="majorHAnsi" w:hAnsiTheme="majorHAnsi" w:cs="Calibri"/>
+          <w:szCs w:val="18"/>
+          <w:lang w:val="pt-BR"/>
+        </w:rPr>
+        <w:t>não reconhecer o path do Python</w:t>
       </w:r>
       <w:r>
         <w:rPr>
@@ -7063,13 +8476,13 @@
           <w:numId w:val="27"/>
         </w:numPr>
       </w:pPr>
-      <w:bookmarkStart w:id="9" w:name="_Toc371670121"/>
+      <w:bookmarkStart w:id="15" w:name="_Toc384736483"/>
       <w:proofErr w:type="spellStart"/>
       <w:r>
         <w:lastRenderedPageBreak/>
         <w:t>Flask</w:t>
       </w:r>
-      <w:bookmarkEnd w:id="9"/>
+      <w:bookmarkEnd w:id="15"/>
       <w:proofErr w:type="spellEnd"/>
     </w:p>
     <w:p>
@@ -7769,7 +9182,7 @@
           <w:lang w:val="pt-BR"/>
         </w:rPr>
       </w:pPr>
-      <w:hyperlink r:id="rId17" w:history="1">
+      <w:hyperlink r:id="rId22" w:history="1">
         <w:r>
           <w:rPr>
             <w:rStyle w:val="Hyperlink"/>
@@ -8110,12 +9523,12 @@
           <w:numId w:val="27"/>
         </w:numPr>
       </w:pPr>
-      <w:bookmarkStart w:id="10" w:name="_Toc371670122"/>
+      <w:bookmarkStart w:id="16" w:name="_Toc384736484"/>
       <w:r>
         <w:lastRenderedPageBreak/>
         <w:t>Redis</w:t>
       </w:r>
-      <w:bookmarkEnd w:id="10"/>
+      <w:bookmarkEnd w:id="16"/>
       <w:r>
         <w:t xml:space="preserve"> </w:t>
       </w:r>
@@ -8165,7 +9578,25 @@
           <w:szCs w:val="18"/>
           <w:lang w:val="pt-BR"/>
         </w:rPr>
-        <w:t xml:space="preserve"> para o Python, mas antes confirme que o Redis está instalado, vide capítulo 8. </w:t>
+        <w:t xml:space="preserve"> para o Python, mas antes confirme que o Redis</w:t>
+      </w:r>
+      <w:r>
+        <w:rPr>
+          <w:rFonts w:asciiTheme="majorHAnsi" w:hAnsiTheme="majorHAnsi" w:cs="Calibri"/>
+          <w:szCs w:val="18"/>
+          <w:lang w:val="pt-BR"/>
+        </w:rPr>
+        <w:t xml:space="preserve"> está instalado, vide capítulo 5</w:t>
+      </w:r>
+      <w:bookmarkStart w:id="17" w:name="_GoBack"/>
+      <w:bookmarkEnd w:id="17"/>
+      <w:r>
+        <w:rPr>
+          <w:rFonts w:asciiTheme="majorHAnsi" w:hAnsiTheme="majorHAnsi" w:cs="Calibri"/>
+          <w:szCs w:val="18"/>
+          <w:lang w:val="pt-BR"/>
+        </w:rPr>
+        <w:t xml:space="preserve">. </w:t>
       </w:r>
     </w:p>
     <w:p>
@@ -8253,11 +9684,11 @@
           <w:numId w:val="27"/>
         </w:numPr>
       </w:pPr>
-      <w:bookmarkStart w:id="11" w:name="_Toc371670123"/>
+      <w:bookmarkStart w:id="18" w:name="_Toc384736485"/>
       <w:r>
         <w:t>Ferramenta de Desenvolvimento</w:t>
       </w:r>
-      <w:bookmarkEnd w:id="11"/>
+      <w:bookmarkEnd w:id="18"/>
       <w:r>
         <w:t xml:space="preserve"> </w:t>
       </w:r>
@@ -8342,7 +9773,7 @@
           <w:lang w:val="pt-BR"/>
         </w:rPr>
       </w:pPr>
-      <w:hyperlink r:id="rId18" w:history="1">
+      <w:hyperlink r:id="rId23" w:history="1">
         <w:r>
           <w:rPr>
             <w:rStyle w:val="Hyperlink"/>
@@ -8389,7 +9820,7 @@
                     </pic:cNvPicPr>
                   </pic:nvPicPr>
                   <pic:blipFill>
-                    <a:blip r:embed="rId19" cstate="print"/>
+                    <a:blip r:embed="rId24" cstate="print"/>
                     <a:srcRect/>
                     <a:stretch>
                       <a:fillRect/>
@@ -8859,7 +10290,7 @@
                     </pic:cNvPicPr>
                   </pic:nvPicPr>
                   <pic:blipFill>
-                    <a:blip r:embed="rId20">
+                    <a:blip r:embed="rId25">
                       <a:extLst>
                         <a:ext uri="{28A0092B-C50C-407E-A947-70E740481C1C}">
                           <a14:useLocalDpi xmlns:a14="http://schemas.microsoft.com/office/drawing/2010/main" val="0"/>
@@ -8935,7 +10366,7 @@
                     </pic:cNvPicPr>
                   </pic:nvPicPr>
                   <pic:blipFill>
-                    <a:blip r:embed="rId21">
+                    <a:blip r:embed="rId26">
                       <a:extLst>
                         <a:ext uri="{28A0092B-C50C-407E-A947-70E740481C1C}">
                           <a14:useLocalDpi xmlns:a14="http://schemas.microsoft.com/office/drawing/2010/main" val="0"/>
@@ -9002,7 +10433,7 @@
                     </pic:cNvPicPr>
                   </pic:nvPicPr>
                   <pic:blipFill>
-                    <a:blip r:embed="rId22">
+                    <a:blip r:embed="rId27">
                       <a:extLst>
                         <a:ext uri="{28A0092B-C50C-407E-A947-70E740481C1C}">
                           <a14:useLocalDpi xmlns:a14="http://schemas.microsoft.com/office/drawing/2010/main" val="0"/>
@@ -9099,11 +10530,11 @@
           <w:numId w:val="27"/>
         </w:numPr>
       </w:pPr>
-      <w:bookmarkStart w:id="12" w:name="_Toc371670124"/>
+      <w:bookmarkStart w:id="19" w:name="_Toc384736486"/>
       <w:r>
         <w:t>Dependências</w:t>
       </w:r>
-      <w:bookmarkEnd w:id="12"/>
+      <w:bookmarkEnd w:id="19"/>
       <w:r>
         <w:t xml:space="preserve"> </w:t>
       </w:r>
@@ -9153,7 +10584,33 @@
           <w:szCs w:val="18"/>
           <w:lang w:val="pt-BR"/>
         </w:rPr>
-        <w:t xml:space="preserve">, são utilizadas neste projeto e chamamos tal situação de dependências. Atualmente temos as seguintes dependências: </w:t>
+        <w:t xml:space="preserve">, são utilizadas neste projeto e chamamos tal situação de dependências. </w:t>
+      </w:r>
+      <w:r>
+        <w:rPr>
+          <w:rFonts w:asciiTheme="majorHAnsi" w:hAnsiTheme="majorHAnsi" w:cs="Calibri"/>
+          <w:szCs w:val="18"/>
+          <w:lang w:val="pt-BR"/>
+        </w:rPr>
+        <w:t xml:space="preserve">Neste caso temos a biblioteca de conversão SVG, responsável por obter um gráfico exibido em tela em SVG para uma imagem comum, como PNG por exemplo. A aplicação funciona sem esta biblioteca e esta é </w:t>
+      </w:r>
+      <w:proofErr w:type="gramStart"/>
+      <w:r>
+        <w:rPr>
+          <w:rFonts w:asciiTheme="majorHAnsi" w:hAnsiTheme="majorHAnsi" w:cs="Calibri"/>
+          <w:szCs w:val="18"/>
+          <w:lang w:val="pt-BR"/>
+        </w:rPr>
+        <w:t>necessário</w:t>
+      </w:r>
+      <w:proofErr w:type="gramEnd"/>
+      <w:r>
+        <w:rPr>
+          <w:rFonts w:asciiTheme="majorHAnsi" w:hAnsiTheme="majorHAnsi" w:cs="Calibri"/>
+          <w:szCs w:val="18"/>
+          <w:lang w:val="pt-BR"/>
+        </w:rPr>
+        <w:t xml:space="preserve"> apenas para a ação de exportar. Em máquinas Windows é bem difícil, se não dizer impossível, de instalar esta biblioteca:</w:t>
       </w:r>
     </w:p>
     <w:p>
@@ -9252,7 +10709,7 @@
           <w:lang w:val="pt-BR"/>
         </w:rPr>
       </w:pPr>
-      <w:hyperlink r:id="rId23" w:history="1">
+      <w:hyperlink r:id="rId28" w:history="1">
         <w:r>
           <w:rPr>
             <w:rStyle w:val="Hyperlink"/>
@@ -9275,8 +10732,6 @@
           <w:lang w:val="pt-BR"/>
         </w:rPr>
       </w:pPr>
-      <w:bookmarkStart w:id="13" w:name="_GoBack"/>
-      <w:bookmarkEnd w:id="13"/>
     </w:p>
     <w:p>
       <w:pPr>
@@ -9286,11 +10741,11 @@
           <w:numId w:val="27"/>
         </w:numPr>
       </w:pPr>
-      <w:bookmarkStart w:id="14" w:name="_Toc371670125"/>
+      <w:bookmarkStart w:id="20" w:name="_Toc384736487"/>
       <w:r>
         <w:t>Aplicativo</w:t>
       </w:r>
-      <w:bookmarkEnd w:id="14"/>
+      <w:bookmarkEnd w:id="20"/>
       <w:r>
         <w:t xml:space="preserve"> </w:t>
       </w:r>
@@ -9444,14 +10899,33 @@
         <w:rPr>
           <w:rFonts w:asciiTheme="majorHAnsi" w:hAnsiTheme="majorHAnsi" w:cs="Calibri"/>
           <w:szCs w:val="18"/>
-        </w:rPr>
-      </w:pPr>
-      <w:r>
-        <w:rPr>
-          <w:rFonts w:asciiTheme="majorHAnsi" w:hAnsiTheme="majorHAnsi" w:cs="Calibri"/>
-          <w:szCs w:val="18"/>
-        </w:rPr>
-        <w:t>VARIÁVEL DE AMBIENTE: If you don't have rights to modify the global system variables (you can only do so if you have local Admin rights), simply add it to your user-level variables.</w:t>
+          <w:lang w:val="pt-BR"/>
+        </w:rPr>
+      </w:pPr>
+      <w:r>
+        <w:rPr>
+          <w:rFonts w:asciiTheme="majorHAnsi" w:hAnsiTheme="majorHAnsi" w:cs="Calibri"/>
+          <w:szCs w:val="18"/>
+          <w:lang w:val="pt-BR"/>
+        </w:rPr>
+        <w:lastRenderedPageBreak/>
+        <w:t xml:space="preserve">VARIÁVEL DE AMBIENTE: </w:t>
+      </w:r>
+      <w:r>
+        <w:rPr>
+          <w:rFonts w:asciiTheme="majorHAnsi" w:hAnsiTheme="majorHAnsi" w:cs="Calibri"/>
+          <w:szCs w:val="18"/>
+          <w:lang w:val="pt-BR"/>
+        </w:rPr>
+        <w:t>Caso você não tenha permissão de adicionar uma variável global, basta adicionar para o seu usu</w:t>
+      </w:r>
+      <w:r>
+        <w:rPr>
+          <w:rFonts w:asciiTheme="majorHAnsi" w:hAnsiTheme="majorHAnsi" w:cs="Calibri"/>
+          <w:szCs w:val="18"/>
+          <w:lang w:val="pt-BR"/>
+        </w:rPr>
+        <w:t xml:space="preserve">ário que terá o mesmo efeito ao executar. </w:t>
       </w:r>
     </w:p>
     <w:p>
@@ -9465,30 +10939,60 @@
         <w:rPr>
           <w:rFonts w:asciiTheme="majorHAnsi" w:hAnsiTheme="majorHAnsi" w:cs="Calibri"/>
           <w:szCs w:val="18"/>
-        </w:rPr>
-      </w:pPr>
-      <w:r>
-        <w:rPr>
-          <w:rFonts w:asciiTheme="majorHAnsi" w:hAnsiTheme="majorHAnsi" w:cs="Calibri"/>
-          <w:szCs w:val="18"/>
-        </w:rPr>
-        <w:lastRenderedPageBreak/>
-        <w:t>Set it from My Computer &gt; Properties &gt; Advanced &gt; Environment Variables (or "Advanced Properties" if in Windows 7)</w:t>
-      </w:r>
-    </w:p>
-    <w:p>
-      <w:pPr>
-        <w:jc w:val="both"/>
-        <w:rPr>
-          <w:rFonts w:asciiTheme="majorHAnsi" w:hAnsiTheme="majorHAnsi" w:cs="Calibri"/>
-          <w:szCs w:val="18"/>
-          <w:lang w:val="pt-BR"/>
-        </w:rPr>
-      </w:pPr>
-      <w:r>
-        <w:rPr>
-          <w:rFonts w:asciiTheme="majorHAnsi" w:hAnsiTheme="majorHAnsi" w:cs="Calibri"/>
-          <w:szCs w:val="18"/>
+          <w:lang w:val="pt-BR"/>
+        </w:rPr>
+      </w:pPr>
+      <w:r>
+        <w:rPr>
+          <w:rFonts w:asciiTheme="majorHAnsi" w:hAnsiTheme="majorHAnsi" w:cs="Calibri"/>
+          <w:szCs w:val="18"/>
+          <w:lang w:val="pt-BR"/>
+        </w:rPr>
+        <w:t xml:space="preserve">Acesse Meu Computador -&gt; Propriedades -&gt; Avançado -&gt; Variáveis de Ambiente </w:t>
+      </w:r>
+      <w:proofErr w:type="gramStart"/>
+      <w:r>
+        <w:rPr>
+          <w:rFonts w:asciiTheme="majorHAnsi" w:hAnsiTheme="majorHAnsi" w:cs="Calibri"/>
+          <w:szCs w:val="18"/>
+          <w:lang w:val="pt-BR"/>
+        </w:rPr>
+        <w:t xml:space="preserve">( </w:t>
+      </w:r>
+      <w:proofErr w:type="spellStart"/>
+      <w:proofErr w:type="gramEnd"/>
+      <w:r>
+        <w:rPr>
+          <w:rFonts w:asciiTheme="majorHAnsi" w:hAnsiTheme="majorHAnsi" w:cs="Calibri"/>
+          <w:szCs w:val="18"/>
+          <w:lang w:val="pt-BR"/>
+        </w:rPr>
+        <w:t>or</w:t>
+      </w:r>
+      <w:proofErr w:type="spellEnd"/>
+      <w:r>
+        <w:rPr>
+          <w:rFonts w:asciiTheme="majorHAnsi" w:hAnsiTheme="majorHAnsi" w:cs="Calibri"/>
+          <w:szCs w:val="18"/>
+          <w:lang w:val="pt-BR"/>
+        </w:rPr>
+        <w:t xml:space="preserve"> Variáveis Avançadas no Windows 7 ) </w:t>
+      </w:r>
+    </w:p>
+    <w:p>
+      <w:pPr>
+        <w:jc w:val="both"/>
+        <w:rPr>
+          <w:rFonts w:asciiTheme="majorHAnsi" w:hAnsiTheme="majorHAnsi" w:cs="Calibri"/>
+          <w:szCs w:val="18"/>
+          <w:lang w:val="pt-BR"/>
+        </w:rPr>
+      </w:pPr>
+      <w:r>
+        <w:rPr>
+          <w:rFonts w:asciiTheme="majorHAnsi" w:hAnsiTheme="majorHAnsi" w:cs="Calibri"/>
+          <w:szCs w:val="18"/>
+          <w:lang w:val="pt-BR"/>
         </w:rPr>
         <w:tab/>
       </w:r>
@@ -10272,32 +11776,6 @@
         </w:rPr>
         <w:t>Caso queira alterar as configurações de conexão com</w:t>
       </w:r>
-    </w:p>
-    <w:p>
-      <w:pPr>
-        <w:pStyle w:val="BasicParagraph"/>
-        <w:spacing w:line="240" w:lineRule="auto"/>
-        <w:ind w:left="360"/>
-        <w:jc w:val="both"/>
-        <w:rPr>
-          <w:rFonts w:asciiTheme="majorHAnsi" w:hAnsiTheme="majorHAnsi" w:cs="Calibri"/>
-          <w:szCs w:val="18"/>
-          <w:lang w:val="pt-BR"/>
-        </w:rPr>
-      </w:pPr>
-    </w:p>
-    <w:p>
-      <w:pPr>
-        <w:pStyle w:val="BasicParagraph"/>
-        <w:spacing w:line="240" w:lineRule="auto"/>
-        <w:ind w:left="360"/>
-        <w:jc w:val="both"/>
-        <w:rPr>
-          <w:rFonts w:asciiTheme="majorHAnsi" w:hAnsiTheme="majorHAnsi" w:cs="Calibri"/>
-          <w:szCs w:val="18"/>
-          <w:lang w:val="pt-BR"/>
-        </w:rPr>
-      </w:pPr>
     </w:p>
     <w:p>
       <w:pPr>
@@ -10359,11 +11837,11 @@
         </w:numPr>
         <w:spacing w:after="360"/>
       </w:pPr>
-      <w:bookmarkStart w:id="15" w:name="_Toc371670126"/>
+      <w:bookmarkStart w:id="21" w:name="_Toc384736488"/>
       <w:r>
         <w:t>FLASK</w:t>
       </w:r>
-      <w:bookmarkEnd w:id="15"/>
+      <w:bookmarkEnd w:id="21"/>
     </w:p>
     <w:p>
       <w:pPr>
@@ -10382,8 +11860,52 @@
           <w:szCs w:val="18"/>
           <w:lang w:val="pt-BR"/>
         </w:rPr>
-        <w:t>Depois de instalado o driver devemos então criar as tabelas de sistemas utilizando o comando:</w:t>
-      </w:r>
+        <w:t>Depois de instalado o driver devemos então criar as tabelas de sistemas utilizando o comando</w:t>
+      </w:r>
+      <w:r>
+        <w:rPr>
+          <w:rFonts w:asciiTheme="majorHAnsi" w:hAnsiTheme="majorHAnsi" w:cs="Calibri"/>
+          <w:szCs w:val="18"/>
+          <w:lang w:val="pt-BR"/>
+        </w:rPr>
+        <w:t xml:space="preserve"> abaixo. Lembrando que todos os comandos descritos devem ser executados no </w:t>
+      </w:r>
+      <w:proofErr w:type="spellStart"/>
+      <w:r>
+        <w:rPr>
+          <w:rFonts w:asciiTheme="majorHAnsi" w:hAnsiTheme="majorHAnsi" w:cs="Calibri"/>
+          <w:szCs w:val="18"/>
+          <w:lang w:val="pt-BR"/>
+        </w:rPr>
+        <w:t>Prompt</w:t>
+      </w:r>
+      <w:proofErr w:type="spellEnd"/>
+      <w:r>
+        <w:rPr>
+          <w:rFonts w:asciiTheme="majorHAnsi" w:hAnsiTheme="majorHAnsi" w:cs="Calibri"/>
+          <w:szCs w:val="18"/>
+          <w:lang w:val="pt-BR"/>
+        </w:rPr>
+        <w:t xml:space="preserve"> do Windows</w:t>
+      </w:r>
+      <w:proofErr w:type="gramStart"/>
+      <w:r>
+        <w:rPr>
+          <w:rFonts w:asciiTheme="majorHAnsi" w:hAnsiTheme="majorHAnsi" w:cs="Calibri"/>
+          <w:szCs w:val="18"/>
+          <w:lang w:val="pt-BR"/>
+        </w:rPr>
+        <w:t>:</w:t>
+      </w:r>
+      <w:r>
+        <w:rPr>
+          <w:rFonts w:asciiTheme="majorHAnsi" w:hAnsiTheme="majorHAnsi" w:cs="Calibri"/>
+          <w:szCs w:val="18"/>
+          <w:lang w:val="pt-BR"/>
+        </w:rPr>
+        <w:t>:</w:t>
+      </w:r>
+      <w:proofErr w:type="gramEnd"/>
     </w:p>
     <w:p>
       <w:pPr>
@@ -10430,19 +11952,6 @@
         <w:t>syncdb</w:t>
       </w:r>
       <w:proofErr w:type="spellEnd"/>
-    </w:p>
-    <w:p>
-      <w:pPr>
-        <w:pStyle w:val="BasicParagraph"/>
-        <w:spacing w:line="240" w:lineRule="auto"/>
-        <w:ind w:left="360"/>
-        <w:jc w:val="both"/>
-        <w:rPr>
-          <w:rFonts w:asciiTheme="majorHAnsi" w:hAnsiTheme="majorHAnsi" w:cs="Calibri"/>
-          <w:szCs w:val="18"/>
-          <w:lang w:val="pt-BR"/>
-        </w:rPr>
-      </w:pPr>
     </w:p>
     <w:p>
       <w:pPr>
@@ -10638,657 +12147,47 @@
           <w:lang w:val="pt-BR"/>
         </w:rPr>
       </w:pPr>
-    </w:p>
-    <w:p>
-      <w:pPr>
-        <w:jc w:val="both"/>
-        <w:rPr>
-          <w:rFonts w:asciiTheme="majorHAnsi" w:hAnsiTheme="majorHAnsi" w:cs="Calibri"/>
-          <w:szCs w:val="18"/>
-          <w:lang w:val="pt-BR"/>
-        </w:rPr>
-      </w:pPr>
-    </w:p>
-    <w:p>
-      <w:pPr>
-        <w:pStyle w:val="Escritorio-TituloCaptulo0"/>
-      </w:pPr>
-      <w:bookmarkStart w:id="16" w:name="_Toc371670127"/>
-      <w:r>
-        <w:lastRenderedPageBreak/>
-        <w:t>D</w:t>
-      </w:r>
-      <w:r>
-        <w:t>EPLOY</w:t>
-      </w:r>
-      <w:bookmarkEnd w:id="16"/>
-    </w:p>
-    <w:p>
-      <w:pPr>
-        <w:ind w:firstLine="357"/>
-        <w:jc w:val="both"/>
-        <w:rPr>
-          <w:rFonts w:asciiTheme="majorHAnsi" w:hAnsiTheme="majorHAnsi" w:cs="Calibri"/>
-          <w:szCs w:val="18"/>
-          <w:lang w:val="pt-BR"/>
-        </w:rPr>
-      </w:pPr>
-    </w:p>
-    <w:p>
-      <w:pPr>
-        <w:ind w:firstLine="357"/>
-        <w:jc w:val="both"/>
-        <w:rPr>
-          <w:rFonts w:asciiTheme="majorHAnsi" w:hAnsiTheme="majorHAnsi" w:cs="Calibri"/>
-          <w:szCs w:val="18"/>
-          <w:lang w:val="pt-BR"/>
-        </w:rPr>
-      </w:pPr>
-      <w:r>
-        <w:rPr>
-          <w:rFonts w:asciiTheme="majorHAnsi" w:hAnsiTheme="majorHAnsi" w:cs="Calibri"/>
-          <w:szCs w:val="18"/>
-          <w:lang w:val="pt-BR"/>
-        </w:rPr>
-        <w:t xml:space="preserve">Temos hoje um servidor virtualizado com a ferramenta </w:t>
-      </w:r>
-      <w:r>
-        <w:rPr>
-          <w:rFonts w:asciiTheme="majorHAnsi" w:hAnsiTheme="majorHAnsi" w:cs="Calibri"/>
-          <w:i/>
-          <w:szCs w:val="18"/>
-          <w:lang w:val="pt-BR"/>
-        </w:rPr>
-        <w:t>GITLAB</w:t>
-      </w:r>
-      <w:r>
-        <w:rPr>
-          <w:rFonts w:asciiTheme="majorHAnsi" w:hAnsiTheme="majorHAnsi" w:cs="Calibri"/>
-          <w:szCs w:val="18"/>
-          <w:lang w:val="pt-BR"/>
-        </w:rPr>
-        <w:t>,</w:t>
-      </w:r>
-      <w:r>
-        <w:rPr>
-          <w:rFonts w:asciiTheme="majorHAnsi" w:hAnsiTheme="majorHAnsi" w:cs="Calibri"/>
-          <w:szCs w:val="18"/>
-          <w:lang w:val="pt-BR"/>
-        </w:rPr>
-        <w:t xml:space="preserve"> que tem o controle de versiona</w:t>
-      </w:r>
-      <w:r>
-        <w:rPr>
-          <w:rFonts w:asciiTheme="majorHAnsi" w:hAnsiTheme="majorHAnsi" w:cs="Calibri"/>
-          <w:szCs w:val="18"/>
-          <w:lang w:val="pt-BR"/>
-        </w:rPr>
-        <w:t xml:space="preserve">mento </w:t>
-      </w:r>
-      <w:r>
-        <w:rPr>
-          <w:rFonts w:asciiTheme="majorHAnsi" w:hAnsiTheme="majorHAnsi" w:cs="Calibri"/>
-          <w:i/>
-          <w:szCs w:val="18"/>
-          <w:lang w:val="pt-BR"/>
-        </w:rPr>
-        <w:t>GIT</w:t>
-      </w:r>
-      <w:r>
-        <w:rPr>
-          <w:rFonts w:asciiTheme="majorHAnsi" w:hAnsiTheme="majorHAnsi" w:cs="Calibri"/>
-          <w:szCs w:val="18"/>
-          <w:lang w:val="pt-BR"/>
-        </w:rPr>
-        <w:t xml:space="preserve"> com uma interface Web para gerenciamento. Mas será necessário também neste projeto o uso de uma ferramenta de integração contínua, que será adicionado ao servidor de repositório, no caso o </w:t>
-      </w:r>
-      <w:hyperlink r:id="rId24" w:history="1">
-        <w:r>
-          <w:rPr>
-            <w:rStyle w:val="Hyperlink"/>
-            <w:rFonts w:asciiTheme="majorHAnsi" w:hAnsiTheme="majorHAnsi" w:cs="Calibri"/>
-            <w:szCs w:val="18"/>
-            <w:lang w:val="pt-BR"/>
-          </w:rPr>
-          <w:t>http://200.198.6.6/users/sign_in</w:t>
-        </w:r>
-      </w:hyperlink>
-      <w:r>
-        <w:rPr>
-          <w:rFonts w:asciiTheme="majorHAnsi" w:hAnsiTheme="majorHAnsi" w:cs="Calibri"/>
-          <w:szCs w:val="18"/>
-          <w:lang w:val="pt-BR"/>
-        </w:rPr>
-        <w:t xml:space="preserve"> </w:t>
-      </w:r>
-    </w:p>
-    <w:p>
-      <w:pPr>
-        <w:pStyle w:val="BasicParagraph"/>
+      <w:r>
+        <w:rPr>
+          <w:rFonts w:asciiTheme="majorHAnsi" w:hAnsiTheme="majorHAnsi" w:cs="Calibri"/>
+          <w:szCs w:val="18"/>
+          <w:lang w:val="pt-BR"/>
+        </w:rPr>
+        <w:t>Para testar a aplicação acesse pelo seu navegador o endereço:</w:t>
+      </w:r>
+    </w:p>
+    <w:p>
+      <w:pPr>
+        <w:pStyle w:val="PargrafodaLista"/>
         <w:numPr>
-          <w:ilvl w:val="0"/>
-          <w:numId w:val="18"/>
+          <w:ilvl w:val="1"/>
+          <w:numId w:val="25"/>
         </w:numPr>
-        <w:spacing w:line="240" w:lineRule="auto"/>
-        <w:jc w:val="both"/>
-        <w:rPr>
-          <w:rFonts w:asciiTheme="majorHAnsi" w:hAnsiTheme="majorHAnsi" w:cs="Calibri"/>
-          <w:szCs w:val="18"/>
-          <w:lang w:val="pt-BR"/>
-        </w:rPr>
-      </w:pPr>
-      <w:hyperlink r:id="rId25" w:history="1">
-        <w:r>
-          <w:rPr>
-            <w:rStyle w:val="Hyperlink"/>
-            <w:rFonts w:asciiTheme="majorHAnsi" w:hAnsiTheme="majorHAnsi" w:cs="Calibri"/>
-            <w:szCs w:val="18"/>
-            <w:lang w:val="pt-BR"/>
-          </w:rPr>
-          <w:t>http://git-scm.com/downloads/guis</w:t>
-        </w:r>
-      </w:hyperlink>
-    </w:p>
-    <w:p>
-      <w:pPr>
-        <w:pStyle w:val="BasicParagraph"/>
-        <w:numPr>
-          <w:ilvl w:val="0"/>
-          <w:numId w:val="18"/>
-        </w:numPr>
-        <w:spacing w:line="240" w:lineRule="auto"/>
-        <w:jc w:val="both"/>
-        <w:rPr>
-          <w:rFonts w:asciiTheme="majorHAnsi" w:hAnsiTheme="majorHAnsi" w:cs="Calibri"/>
-          <w:szCs w:val="18"/>
-          <w:lang w:val="pt-BR"/>
-        </w:rPr>
-      </w:pPr>
-      <w:r>
-        <w:rPr>
-          <w:rFonts w:asciiTheme="majorHAnsi" w:hAnsiTheme="majorHAnsi" w:cs="Calibri"/>
-          <w:szCs w:val="18"/>
-          <w:lang w:val="pt-BR"/>
-        </w:rPr>
-        <w:t>http://windows.github.com/</w:t>
-      </w:r>
-    </w:p>
-    <w:p>
-      <w:pPr>
-        <w:jc w:val="both"/>
-        <w:rPr>
-          <w:rFonts w:asciiTheme="majorHAnsi" w:hAnsiTheme="majorHAnsi" w:cs="Calibri"/>
-          <w:szCs w:val="18"/>
-        </w:rPr>
-      </w:pPr>
-    </w:p>
-    <w:p>
-      <w:pPr>
-        <w:pStyle w:val="BasicParagraph"/>
-        <w:spacing w:line="240" w:lineRule="auto"/>
-        <w:ind w:left="1794"/>
-        <w:jc w:val="both"/>
-        <w:rPr>
-          <w:rFonts w:asciiTheme="majorHAnsi" w:hAnsiTheme="majorHAnsi" w:cs="Calibri"/>
-          <w:szCs w:val="18"/>
-          <w:lang w:val="pt-BR"/>
-        </w:rPr>
-      </w:pPr>
-    </w:p>
-    <w:p>
-      <w:pPr>
-        <w:pStyle w:val="BasicParagraph"/>
-        <w:spacing w:line="240" w:lineRule="auto"/>
-        <w:ind w:left="1794"/>
-        <w:jc w:val="both"/>
-        <w:rPr>
-          <w:rFonts w:asciiTheme="majorHAnsi" w:hAnsiTheme="majorHAnsi" w:cs="Calibri"/>
-          <w:szCs w:val="18"/>
-          <w:lang w:val="pt-BR"/>
-        </w:rPr>
-      </w:pPr>
-    </w:p>
-    <w:p>
-      <w:pPr>
-        <w:pStyle w:val="BasicParagraph"/>
-        <w:spacing w:line="240" w:lineRule="auto"/>
-        <w:ind w:left="1794"/>
-        <w:jc w:val="both"/>
-        <w:rPr>
-          <w:rFonts w:asciiTheme="majorHAnsi" w:hAnsiTheme="majorHAnsi" w:cs="Calibri"/>
-          <w:szCs w:val="18"/>
-          <w:lang w:val="pt-BR"/>
-        </w:rPr>
-      </w:pPr>
-    </w:p>
-    <w:p>
-      <w:pPr>
-        <w:pStyle w:val="BasicParagraph"/>
-        <w:spacing w:line="240" w:lineRule="auto"/>
-        <w:ind w:left="1794"/>
-        <w:jc w:val="both"/>
-        <w:rPr>
-          <w:rFonts w:asciiTheme="majorHAnsi" w:hAnsiTheme="majorHAnsi" w:cs="Calibri"/>
-          <w:szCs w:val="18"/>
-          <w:lang w:val="pt-BR"/>
-        </w:rPr>
-      </w:pPr>
-    </w:p>
-    <w:p>
-      <w:pPr>
-        <w:pStyle w:val="BasicParagraph"/>
-        <w:spacing w:line="240" w:lineRule="auto"/>
-        <w:ind w:left="1794"/>
-        <w:jc w:val="both"/>
-        <w:rPr>
-          <w:rFonts w:asciiTheme="majorHAnsi" w:hAnsiTheme="majorHAnsi" w:cs="Calibri"/>
-          <w:szCs w:val="18"/>
-          <w:lang w:val="pt-BR"/>
-        </w:rPr>
-      </w:pPr>
-    </w:p>
-    <w:p>
-      <w:pPr>
-        <w:pStyle w:val="BasicParagraph"/>
-        <w:spacing w:line="240" w:lineRule="auto"/>
-        <w:ind w:left="1794"/>
-        <w:jc w:val="both"/>
-        <w:rPr>
-          <w:rFonts w:asciiTheme="majorHAnsi" w:hAnsiTheme="majorHAnsi" w:cs="Calibri"/>
-          <w:szCs w:val="18"/>
-          <w:lang w:val="pt-BR"/>
-        </w:rPr>
-      </w:pPr>
-    </w:p>
-    <w:p>
-      <w:pPr>
-        <w:pStyle w:val="BasicParagraph"/>
-        <w:spacing w:line="240" w:lineRule="auto"/>
-        <w:ind w:left="1794"/>
-        <w:jc w:val="both"/>
-        <w:rPr>
-          <w:rFonts w:asciiTheme="majorHAnsi" w:hAnsiTheme="majorHAnsi" w:cs="Calibri"/>
-          <w:szCs w:val="18"/>
-          <w:lang w:val="pt-BR"/>
-        </w:rPr>
-      </w:pPr>
-    </w:p>
-    <w:p>
-      <w:pPr>
-        <w:pStyle w:val="BasicParagraph"/>
-        <w:spacing w:line="240" w:lineRule="auto"/>
-        <w:ind w:left="1794"/>
-        <w:jc w:val="both"/>
-        <w:rPr>
-          <w:rFonts w:asciiTheme="majorHAnsi" w:hAnsiTheme="majorHAnsi" w:cs="Calibri"/>
-          <w:szCs w:val="18"/>
-          <w:lang w:val="pt-BR"/>
-        </w:rPr>
-      </w:pPr>
-    </w:p>
-    <w:p>
-      <w:pPr>
-        <w:pStyle w:val="BasicParagraph"/>
-        <w:spacing w:line="240" w:lineRule="auto"/>
-        <w:ind w:left="1794"/>
-        <w:jc w:val="both"/>
-        <w:rPr>
-          <w:rFonts w:asciiTheme="majorHAnsi" w:hAnsiTheme="majorHAnsi" w:cs="Calibri"/>
-          <w:szCs w:val="18"/>
-          <w:lang w:val="pt-BR"/>
-        </w:rPr>
-      </w:pPr>
-    </w:p>
-    <w:p>
-      <w:pPr>
-        <w:pStyle w:val="BasicParagraph"/>
-        <w:spacing w:line="240" w:lineRule="auto"/>
-        <w:ind w:left="1794"/>
-        <w:jc w:val="both"/>
-        <w:rPr>
-          <w:rFonts w:asciiTheme="majorHAnsi" w:hAnsiTheme="majorHAnsi" w:cs="Calibri"/>
-          <w:szCs w:val="18"/>
-          <w:lang w:val="pt-BR"/>
-        </w:rPr>
-      </w:pPr>
-    </w:p>
-    <w:p>
-      <w:pPr>
-        <w:pStyle w:val="BasicParagraph"/>
-        <w:spacing w:line="240" w:lineRule="auto"/>
-        <w:ind w:left="1794"/>
-        <w:jc w:val="both"/>
-        <w:rPr>
-          <w:rFonts w:asciiTheme="majorHAnsi" w:hAnsiTheme="majorHAnsi" w:cs="Calibri"/>
-          <w:szCs w:val="18"/>
-          <w:lang w:val="pt-BR"/>
-        </w:rPr>
-      </w:pPr>
-    </w:p>
-    <w:p>
-      <w:pPr>
-        <w:pStyle w:val="BasicParagraph"/>
-        <w:spacing w:line="240" w:lineRule="auto"/>
-        <w:ind w:left="1794"/>
-        <w:jc w:val="both"/>
-        <w:rPr>
-          <w:rFonts w:asciiTheme="majorHAnsi" w:hAnsiTheme="majorHAnsi" w:cs="Calibri"/>
-          <w:szCs w:val="18"/>
-          <w:lang w:val="pt-BR"/>
-        </w:rPr>
-      </w:pPr>
-    </w:p>
-    <w:p>
-      <w:pPr>
-        <w:pStyle w:val="BasicParagraph"/>
-        <w:spacing w:line="240" w:lineRule="auto"/>
-        <w:ind w:left="1794"/>
-        <w:jc w:val="both"/>
-        <w:rPr>
-          <w:rFonts w:asciiTheme="majorHAnsi" w:hAnsiTheme="majorHAnsi" w:cs="Calibri"/>
-          <w:szCs w:val="18"/>
-          <w:lang w:val="pt-BR"/>
-        </w:rPr>
-      </w:pPr>
-    </w:p>
-    <w:p>
-      <w:pPr>
-        <w:pStyle w:val="BasicParagraph"/>
-        <w:spacing w:line="240" w:lineRule="auto"/>
-        <w:ind w:left="1794"/>
-        <w:jc w:val="both"/>
-        <w:rPr>
-          <w:rFonts w:asciiTheme="majorHAnsi" w:hAnsiTheme="majorHAnsi" w:cs="Calibri"/>
-          <w:szCs w:val="18"/>
-          <w:lang w:val="pt-BR"/>
-        </w:rPr>
-      </w:pPr>
-    </w:p>
-    <w:p>
-      <w:pPr>
-        <w:pStyle w:val="BasicParagraph"/>
-        <w:spacing w:line="240" w:lineRule="auto"/>
-        <w:ind w:left="1794"/>
-        <w:jc w:val="both"/>
-        <w:rPr>
-          <w:rFonts w:asciiTheme="majorHAnsi" w:hAnsiTheme="majorHAnsi" w:cs="Calibri"/>
-          <w:szCs w:val="18"/>
-          <w:lang w:val="pt-BR"/>
-        </w:rPr>
-      </w:pPr>
-    </w:p>
-    <w:p>
-      <w:pPr>
-        <w:pStyle w:val="BasicParagraph"/>
-        <w:spacing w:line="240" w:lineRule="auto"/>
-        <w:ind w:left="1794"/>
-        <w:jc w:val="both"/>
-        <w:rPr>
-          <w:rFonts w:asciiTheme="majorHAnsi" w:hAnsiTheme="majorHAnsi" w:cs="Calibri"/>
-          <w:szCs w:val="18"/>
-          <w:lang w:val="pt-BR"/>
-        </w:rPr>
-      </w:pPr>
-    </w:p>
-    <w:p>
-      <w:pPr>
-        <w:pStyle w:val="BasicParagraph"/>
-        <w:spacing w:line="240" w:lineRule="auto"/>
-        <w:ind w:left="1794"/>
-        <w:jc w:val="both"/>
-        <w:rPr>
-          <w:rFonts w:asciiTheme="majorHAnsi" w:hAnsiTheme="majorHAnsi" w:cs="Calibri"/>
-          <w:szCs w:val="18"/>
-          <w:lang w:val="pt-BR"/>
-        </w:rPr>
-      </w:pPr>
-    </w:p>
-    <w:p>
-      <w:pPr>
-        <w:pStyle w:val="BasicParagraph"/>
-        <w:spacing w:line="240" w:lineRule="auto"/>
-        <w:ind w:left="1794"/>
-        <w:jc w:val="both"/>
-        <w:rPr>
-          <w:rFonts w:asciiTheme="majorHAnsi" w:hAnsiTheme="majorHAnsi" w:cs="Calibri"/>
-          <w:szCs w:val="18"/>
-          <w:lang w:val="pt-BR"/>
-        </w:rPr>
-      </w:pPr>
-    </w:p>
-    <w:p>
-      <w:pPr>
-        <w:pStyle w:val="BasicParagraph"/>
-        <w:spacing w:line="240" w:lineRule="auto"/>
-        <w:ind w:left="1794"/>
-        <w:jc w:val="both"/>
-        <w:rPr>
-          <w:rFonts w:asciiTheme="majorHAnsi" w:hAnsiTheme="majorHAnsi" w:cs="Calibri"/>
-          <w:szCs w:val="18"/>
-          <w:lang w:val="pt-BR"/>
-        </w:rPr>
-      </w:pPr>
-    </w:p>
-    <w:p>
-      <w:pPr>
-        <w:pStyle w:val="BasicParagraph"/>
-        <w:spacing w:line="240" w:lineRule="auto"/>
-        <w:ind w:left="1794"/>
-        <w:jc w:val="both"/>
-        <w:rPr>
-          <w:rFonts w:asciiTheme="majorHAnsi" w:hAnsiTheme="majorHAnsi" w:cs="Calibri"/>
-          <w:szCs w:val="18"/>
-          <w:lang w:val="pt-BR"/>
-        </w:rPr>
-      </w:pPr>
-    </w:p>
-    <w:p>
-      <w:pPr>
-        <w:pStyle w:val="BasicParagraph"/>
-        <w:spacing w:line="240" w:lineRule="auto"/>
-        <w:ind w:left="1794"/>
-        <w:jc w:val="both"/>
-        <w:rPr>
-          <w:rFonts w:asciiTheme="majorHAnsi" w:hAnsiTheme="majorHAnsi" w:cs="Calibri"/>
-          <w:szCs w:val="18"/>
-          <w:lang w:val="pt-BR"/>
-        </w:rPr>
-      </w:pPr>
-    </w:p>
-    <w:p>
-      <w:pPr>
-        <w:pStyle w:val="BasicParagraph"/>
-        <w:spacing w:line="240" w:lineRule="auto"/>
-        <w:ind w:left="1794"/>
-        <w:jc w:val="both"/>
-        <w:rPr>
-          <w:rFonts w:asciiTheme="majorHAnsi" w:hAnsiTheme="majorHAnsi" w:cs="Calibri"/>
-          <w:szCs w:val="18"/>
-          <w:lang w:val="pt-BR"/>
-        </w:rPr>
-      </w:pPr>
-    </w:p>
-    <w:p>
-      <w:pPr>
-        <w:pStyle w:val="BasicParagraph"/>
-        <w:spacing w:line="240" w:lineRule="auto"/>
-        <w:ind w:left="1794"/>
-        <w:jc w:val="both"/>
-        <w:rPr>
-          <w:rFonts w:asciiTheme="majorHAnsi" w:hAnsiTheme="majorHAnsi" w:cs="Calibri"/>
-          <w:szCs w:val="18"/>
-          <w:lang w:val="pt-BR"/>
-        </w:rPr>
-      </w:pPr>
-    </w:p>
-    <w:p>
-      <w:pPr>
-        <w:pStyle w:val="BasicParagraph"/>
-        <w:spacing w:line="240" w:lineRule="auto"/>
-        <w:ind w:left="1794"/>
-        <w:jc w:val="both"/>
-        <w:rPr>
-          <w:rFonts w:asciiTheme="majorHAnsi" w:hAnsiTheme="majorHAnsi" w:cs="Calibri"/>
-          <w:szCs w:val="18"/>
-          <w:lang w:val="pt-BR"/>
-        </w:rPr>
-      </w:pPr>
-    </w:p>
-    <w:p>
-      <w:pPr>
-        <w:pStyle w:val="BasicParagraph"/>
-        <w:spacing w:line="240" w:lineRule="auto"/>
-        <w:ind w:left="1794"/>
-        <w:jc w:val="both"/>
-        <w:rPr>
-          <w:rFonts w:asciiTheme="majorHAnsi" w:hAnsiTheme="majorHAnsi" w:cs="Calibri"/>
-          <w:szCs w:val="18"/>
-          <w:lang w:val="pt-BR"/>
-        </w:rPr>
-      </w:pPr>
-    </w:p>
-    <w:p>
-      <w:pPr>
-        <w:pStyle w:val="BasicParagraph"/>
-        <w:spacing w:line="240" w:lineRule="auto"/>
-        <w:ind w:left="1794"/>
-        <w:jc w:val="both"/>
-        <w:rPr>
-          <w:rFonts w:asciiTheme="majorHAnsi" w:hAnsiTheme="majorHAnsi" w:cs="Calibri"/>
-          <w:szCs w:val="18"/>
-          <w:lang w:val="pt-BR"/>
-        </w:rPr>
-      </w:pPr>
-    </w:p>
-    <w:p>
-      <w:pPr>
-        <w:pStyle w:val="BasicParagraph"/>
-        <w:spacing w:line="240" w:lineRule="auto"/>
-        <w:ind w:left="1794"/>
-        <w:jc w:val="both"/>
-        <w:rPr>
-          <w:rFonts w:asciiTheme="majorHAnsi" w:hAnsiTheme="majorHAnsi" w:cs="Calibri"/>
-          <w:szCs w:val="18"/>
-          <w:lang w:val="pt-BR"/>
-        </w:rPr>
-      </w:pPr>
-    </w:p>
-    <w:p>
-      <w:pPr>
-        <w:pStyle w:val="BasicParagraph"/>
-        <w:spacing w:line="240" w:lineRule="auto"/>
-        <w:ind w:left="1794"/>
-        <w:jc w:val="both"/>
-        <w:rPr>
-          <w:rFonts w:asciiTheme="majorHAnsi" w:hAnsiTheme="majorHAnsi" w:cs="Calibri"/>
-          <w:szCs w:val="18"/>
-          <w:lang w:val="pt-BR"/>
-        </w:rPr>
-      </w:pPr>
-    </w:p>
-    <w:p>
-      <w:pPr>
-        <w:pStyle w:val="BasicParagraph"/>
-        <w:spacing w:line="240" w:lineRule="auto"/>
-        <w:ind w:left="1794"/>
-        <w:jc w:val="both"/>
-        <w:rPr>
-          <w:rFonts w:asciiTheme="majorHAnsi" w:hAnsiTheme="majorHAnsi" w:cs="Calibri"/>
-          <w:szCs w:val="18"/>
-          <w:lang w:val="pt-BR"/>
-        </w:rPr>
-      </w:pPr>
-    </w:p>
-    <w:p>
-      <w:pPr>
-        <w:pStyle w:val="BasicParagraph"/>
-        <w:spacing w:line="240" w:lineRule="auto"/>
-        <w:ind w:left="1794"/>
-        <w:jc w:val="both"/>
-        <w:rPr>
-          <w:rFonts w:asciiTheme="majorHAnsi" w:hAnsiTheme="majorHAnsi" w:cs="Calibri"/>
-          <w:szCs w:val="18"/>
-          <w:lang w:val="pt-BR"/>
-        </w:rPr>
-      </w:pPr>
-    </w:p>
-    <w:p>
-      <w:pPr>
-        <w:pStyle w:val="BasicParagraph"/>
-        <w:spacing w:line="240" w:lineRule="auto"/>
-        <w:ind w:left="1794"/>
-        <w:jc w:val="both"/>
-        <w:rPr>
-          <w:rFonts w:asciiTheme="majorHAnsi" w:hAnsiTheme="majorHAnsi" w:cs="Calibri"/>
-          <w:szCs w:val="18"/>
-          <w:lang w:val="pt-BR"/>
-        </w:rPr>
-      </w:pPr>
-    </w:p>
-    <w:p>
-      <w:pPr>
-        <w:pStyle w:val="BasicParagraph"/>
-        <w:spacing w:line="240" w:lineRule="auto"/>
-        <w:ind w:left="1794"/>
-        <w:jc w:val="both"/>
-        <w:rPr>
-          <w:rFonts w:asciiTheme="majorHAnsi" w:hAnsiTheme="majorHAnsi" w:cs="Calibri"/>
-          <w:szCs w:val="18"/>
-          <w:lang w:val="pt-BR"/>
-        </w:rPr>
-      </w:pPr>
-    </w:p>
-    <w:p>
-      <w:pPr>
-        <w:pStyle w:val="BasicParagraph"/>
-        <w:spacing w:line="240" w:lineRule="auto"/>
-        <w:ind w:left="1794"/>
-        <w:jc w:val="both"/>
-        <w:rPr>
-          <w:rFonts w:asciiTheme="majorHAnsi" w:hAnsiTheme="majorHAnsi" w:cs="Calibri"/>
-          <w:szCs w:val="18"/>
-          <w:lang w:val="pt-BR"/>
-        </w:rPr>
-      </w:pPr>
-    </w:p>
-    <w:p>
-      <w:pPr>
-        <w:pStyle w:val="BasicParagraph"/>
-        <w:spacing w:line="240" w:lineRule="auto"/>
-        <w:ind w:left="1794"/>
-        <w:jc w:val="both"/>
-        <w:rPr>
-          <w:rFonts w:asciiTheme="majorHAnsi" w:hAnsiTheme="majorHAnsi" w:cs="Calibri"/>
-          <w:szCs w:val="18"/>
-          <w:lang w:val="pt-BR"/>
-        </w:rPr>
-      </w:pPr>
-    </w:p>
-    <w:p>
-      <w:pPr>
-        <w:pStyle w:val="BasicParagraph"/>
-        <w:spacing w:line="240" w:lineRule="auto"/>
-        <w:ind w:left="1794"/>
-        <w:jc w:val="both"/>
-        <w:rPr>
-          <w:rFonts w:asciiTheme="majorHAnsi" w:hAnsiTheme="majorHAnsi" w:cs="Calibri"/>
-          <w:szCs w:val="18"/>
-          <w:lang w:val="pt-BR"/>
-        </w:rPr>
-      </w:pPr>
-    </w:p>
-    <w:p>
-      <w:pPr>
-        <w:pStyle w:val="BasicParagraph"/>
-        <w:spacing w:line="240" w:lineRule="auto"/>
-        <w:ind w:left="1794"/>
-        <w:jc w:val="both"/>
-        <w:rPr>
-          <w:rFonts w:asciiTheme="majorHAnsi" w:hAnsiTheme="majorHAnsi" w:cs="Calibri"/>
-          <w:szCs w:val="18"/>
-          <w:lang w:val="pt-BR"/>
-        </w:rPr>
-      </w:pPr>
+        <w:jc w:val="both"/>
+        <w:rPr>
+          <w:rFonts w:asciiTheme="majorHAnsi" w:hAnsiTheme="majorHAnsi" w:cs="Calibri"/>
+          <w:szCs w:val="18"/>
+          <w:lang w:val="pt-BR"/>
+        </w:rPr>
+      </w:pPr>
+      <w:proofErr w:type="gramStart"/>
+      <w:r>
+        <w:rPr>
+          <w:rFonts w:asciiTheme="majorHAnsi" w:hAnsiTheme="majorHAnsi" w:cs="Calibri"/>
+          <w:szCs w:val="18"/>
+          <w:lang w:val="pt-BR"/>
+        </w:rPr>
+        <w:t>http://</w:t>
+      </w:r>
+      <w:proofErr w:type="gramEnd"/>
+      <w:r>
+        <w:rPr>
+          <w:rFonts w:asciiTheme="majorHAnsi" w:hAnsiTheme="majorHAnsi" w:cs="Calibri"/>
+          <w:szCs w:val="18"/>
+          <w:lang w:val="pt-BR"/>
+        </w:rPr>
+        <w:t>localhost:8000</w:t>
+      </w:r>
     </w:p>
     <w:p>
       <w:pPr>
@@ -11296,14 +12195,14 @@
         <w:spacing w:after="360"/>
         <w:ind w:left="357" w:hanging="357"/>
       </w:pPr>
-      <w:bookmarkStart w:id="17" w:name="_Toc360194487"/>
-      <w:bookmarkStart w:id="18" w:name="_Toc371670128"/>
+      <w:bookmarkStart w:id="22" w:name="_Toc360194487"/>
+      <w:bookmarkStart w:id="23" w:name="_Toc384736489"/>
       <w:r>
         <w:lastRenderedPageBreak/>
         <w:t>CACHE</w:t>
       </w:r>
-      <w:bookmarkEnd w:id="17"/>
-      <w:bookmarkEnd w:id="18"/>
+      <w:bookmarkEnd w:id="22"/>
+      <w:bookmarkEnd w:id="23"/>
     </w:p>
     <w:p>
       <w:pPr>
@@ -12037,8 +12936,8 @@
       </w:pPr>
     </w:p>
     <w:sectPr>
-      <w:footerReference w:type="even" r:id="rId26"/>
-      <w:footerReference w:type="default" r:id="rId27"/>
+      <w:footerReference w:type="even" r:id="rId29"/>
+      <w:footerReference w:type="default" r:id="rId30"/>
       <w:pgSz w:w="11905" w:h="16837"/>
       <w:pgMar w:top="1134" w:right="1134" w:bottom="1701" w:left="1134" w:header="567" w:footer="567" w:gutter="0"/>
       <w:cols w:space="708"/>
@@ -12124,7 +13023,6 @@
               <w:dataBinding w:prefixMappings="xmlns:ns0='http://schemas.openxmlformats.org/package/2006/metadata/core-properties' xmlns:ns1='http://purl.org/dc/elements/1.1/'" w:xpath="/ns0:coreProperties[1]/ns1:title[1]" w:storeItemID="{6C3C8BC8-F283-45AE-878A-BAB7291924A1}"/>
               <w:text/>
             </w:sdtPr>
-            <w:sdtEndPr/>
             <w:sdtContent>
               <w:r>
                 <w:rPr>
@@ -12259,7 +13157,6 @@
               <w:dataBinding w:prefixMappings="xmlns:ns0='http://schemas.openxmlformats.org/package/2006/metadata/core-properties' xmlns:ns1='http://purl.org/dc/elements/1.1/'" w:xpath="/ns0:coreProperties[1]/ns1:title[1]" w:storeItemID="{6C3C8BC8-F283-45AE-878A-BAB7291924A1}"/>
               <w:text/>
             </w:sdtPr>
-            <w:sdtEndPr/>
             <w:sdtContent>
               <w:r>
                 <w:rPr>
@@ -12316,7 +13213,7 @@
               <w:noProof/>
               <w:color w:val="800000"/>
             </w:rPr>
-            <w:t>16</w:t>
+            <w:t>13</w:t>
           </w:r>
           <w:r>
             <w:rPr>
@@ -13198,6 +14095,119 @@
     </w:lvl>
   </w:abstractNum>
   <w:abstractNum w:abstractNumId="8">
+    <w:nsid w:val="2859161C"/>
+    <w:multiLevelType w:val="hybridMultilevel"/>
+    <w:tmpl w:val="A8E4B3FA"/>
+    <w:lvl w:ilvl="0" w:tplc="04160001">
+      <w:start w:val="1"/>
+      <w:numFmt w:val="bullet"/>
+      <w:lvlText w:val=""/>
+      <w:lvlJc w:val="left"/>
+      <w:pPr>
+        <w:ind w:left="1440" w:hanging="360"/>
+      </w:pPr>
+      <w:rPr>
+        <w:rFonts w:ascii="Symbol" w:hAnsi="Symbol" w:hint="default"/>
+      </w:rPr>
+    </w:lvl>
+    <w:lvl w:ilvl="1" w:tplc="04160003" w:tentative="1">
+      <w:start w:val="1"/>
+      <w:numFmt w:val="bullet"/>
+      <w:lvlText w:val="o"/>
+      <w:lvlJc w:val="left"/>
+      <w:pPr>
+        <w:ind w:left="2160" w:hanging="360"/>
+      </w:pPr>
+      <w:rPr>
+        <w:rFonts w:ascii="Courier New" w:hAnsi="Courier New" w:cs="Courier New" w:hint="default"/>
+      </w:rPr>
+    </w:lvl>
+    <w:lvl w:ilvl="2" w:tplc="04160005" w:tentative="1">
+      <w:start w:val="1"/>
+      <w:numFmt w:val="bullet"/>
+      <w:lvlText w:val=""/>
+      <w:lvlJc w:val="left"/>
+      <w:pPr>
+        <w:ind w:left="2880" w:hanging="360"/>
+      </w:pPr>
+      <w:rPr>
+        <w:rFonts w:ascii="Wingdings" w:hAnsi="Wingdings" w:hint="default"/>
+      </w:rPr>
+    </w:lvl>
+    <w:lvl w:ilvl="3" w:tplc="04160001" w:tentative="1">
+      <w:start w:val="1"/>
+      <w:numFmt w:val="bullet"/>
+      <w:lvlText w:val=""/>
+      <w:lvlJc w:val="left"/>
+      <w:pPr>
+        <w:ind w:left="3600" w:hanging="360"/>
+      </w:pPr>
+      <w:rPr>
+        <w:rFonts w:ascii="Symbol" w:hAnsi="Symbol" w:hint="default"/>
+      </w:rPr>
+    </w:lvl>
+    <w:lvl w:ilvl="4" w:tplc="04160003" w:tentative="1">
+      <w:start w:val="1"/>
+      <w:numFmt w:val="bullet"/>
+      <w:lvlText w:val="o"/>
+      <w:lvlJc w:val="left"/>
+      <w:pPr>
+        <w:ind w:left="4320" w:hanging="360"/>
+      </w:pPr>
+      <w:rPr>
+        <w:rFonts w:ascii="Courier New" w:hAnsi="Courier New" w:cs="Courier New" w:hint="default"/>
+      </w:rPr>
+    </w:lvl>
+    <w:lvl w:ilvl="5" w:tplc="04160005" w:tentative="1">
+      <w:start w:val="1"/>
+      <w:numFmt w:val="bullet"/>
+      <w:lvlText w:val=""/>
+      <w:lvlJc w:val="left"/>
+      <w:pPr>
+        <w:ind w:left="5040" w:hanging="360"/>
+      </w:pPr>
+      <w:rPr>
+        <w:rFonts w:ascii="Wingdings" w:hAnsi="Wingdings" w:hint="default"/>
+      </w:rPr>
+    </w:lvl>
+    <w:lvl w:ilvl="6" w:tplc="04160001" w:tentative="1">
+      <w:start w:val="1"/>
+      <w:numFmt w:val="bullet"/>
+      <w:lvlText w:val=""/>
+      <w:lvlJc w:val="left"/>
+      <w:pPr>
+        <w:ind w:left="5760" w:hanging="360"/>
+      </w:pPr>
+      <w:rPr>
+        <w:rFonts w:ascii="Symbol" w:hAnsi="Symbol" w:hint="default"/>
+      </w:rPr>
+    </w:lvl>
+    <w:lvl w:ilvl="7" w:tplc="04160003" w:tentative="1">
+      <w:start w:val="1"/>
+      <w:numFmt w:val="bullet"/>
+      <w:lvlText w:val="o"/>
+      <w:lvlJc w:val="left"/>
+      <w:pPr>
+        <w:ind w:left="6480" w:hanging="360"/>
+      </w:pPr>
+      <w:rPr>
+        <w:rFonts w:ascii="Courier New" w:hAnsi="Courier New" w:cs="Courier New" w:hint="default"/>
+      </w:rPr>
+    </w:lvl>
+    <w:lvl w:ilvl="8" w:tplc="04160005" w:tentative="1">
+      <w:start w:val="1"/>
+      <w:numFmt w:val="bullet"/>
+      <w:lvlText w:val=""/>
+      <w:lvlJc w:val="left"/>
+      <w:pPr>
+        <w:ind w:left="7200" w:hanging="360"/>
+      </w:pPr>
+      <w:rPr>
+        <w:rFonts w:ascii="Wingdings" w:hAnsi="Wingdings" w:hint="default"/>
+      </w:rPr>
+    </w:lvl>
+  </w:abstractNum>
+  <w:abstractNum w:abstractNumId="9">
     <w:nsid w:val="285D2DE1"/>
     <w:multiLevelType w:val="hybridMultilevel"/>
     <w:tmpl w:val="EBD4B71C"/>
@@ -13309,7 +14319,7 @@
       </w:rPr>
     </w:lvl>
   </w:abstractNum>
-  <w:abstractNum w:abstractNumId="9">
+  <w:abstractNum w:abstractNumId="10">
     <w:nsid w:val="2A3871F2"/>
     <w:multiLevelType w:val="hybridMultilevel"/>
     <w:tmpl w:val="21ECAEF0"/>
@@ -13424,7 +14434,7 @@
       </w:rPr>
     </w:lvl>
   </w:abstractNum>
-  <w:abstractNum w:abstractNumId="10">
+  <w:abstractNum w:abstractNumId="11">
     <w:nsid w:val="2E72080E"/>
     <w:multiLevelType w:val="hybridMultilevel"/>
     <w:tmpl w:val="3E06D41E"/>
@@ -13539,7 +14549,7 @@
       </w:rPr>
     </w:lvl>
   </w:abstractNum>
-  <w:abstractNum w:abstractNumId="11">
+  <w:abstractNum w:abstractNumId="12">
     <w:nsid w:val="37E345D3"/>
     <w:multiLevelType w:val="hybridMultilevel"/>
     <w:tmpl w:val="D7985C82"/>
@@ -13652,7 +14662,7 @@
       </w:rPr>
     </w:lvl>
   </w:abstractNum>
-  <w:abstractNum w:abstractNumId="12">
+  <w:abstractNum w:abstractNumId="13">
     <w:nsid w:val="3C140BF5"/>
     <w:multiLevelType w:val="hybridMultilevel"/>
     <w:tmpl w:val="D0BC6552"/>
@@ -13764,7 +14774,7 @@
       </w:rPr>
     </w:lvl>
   </w:abstractNum>
-  <w:abstractNum w:abstractNumId="13">
+  <w:abstractNum w:abstractNumId="14">
     <w:nsid w:val="403E447F"/>
     <w:multiLevelType w:val="hybridMultilevel"/>
     <w:tmpl w:val="78720F76"/>
@@ -13876,7 +14886,7 @@
       </w:rPr>
     </w:lvl>
   </w:abstractNum>
-  <w:abstractNum w:abstractNumId="14">
+  <w:abstractNum w:abstractNumId="15">
     <w:nsid w:val="404B507D"/>
     <w:multiLevelType w:val="hybridMultilevel"/>
     <w:tmpl w:val="1BA00AB8"/>
@@ -13988,7 +14998,7 @@
       </w:rPr>
     </w:lvl>
   </w:abstractNum>
-  <w:abstractNum w:abstractNumId="15">
+  <w:abstractNum w:abstractNumId="16">
     <w:nsid w:val="43380A34"/>
     <w:multiLevelType w:val="hybridMultilevel"/>
     <w:tmpl w:val="5DF64474"/>
@@ -14103,7 +15113,7 @@
       </w:rPr>
     </w:lvl>
   </w:abstractNum>
-  <w:abstractNum w:abstractNumId="16">
+  <w:abstractNum w:abstractNumId="17">
     <w:nsid w:val="48C03B36"/>
     <w:multiLevelType w:val="hybridMultilevel"/>
     <w:tmpl w:val="6B82DC3C"/>
@@ -14218,7 +15228,7 @@
       </w:rPr>
     </w:lvl>
   </w:abstractNum>
-  <w:abstractNum w:abstractNumId="17">
+  <w:abstractNum w:abstractNumId="18">
     <w:nsid w:val="4C87173E"/>
     <w:multiLevelType w:val="hybridMultilevel"/>
     <w:tmpl w:val="6ED0AC86"/>
@@ -14330,7 +15340,7 @@
       </w:rPr>
     </w:lvl>
   </w:abstractNum>
-  <w:abstractNum w:abstractNumId="18">
+  <w:abstractNum w:abstractNumId="19">
     <w:nsid w:val="4DF27F97"/>
     <w:multiLevelType w:val="hybridMultilevel"/>
     <w:tmpl w:val="04F0CA7A"/>
@@ -14442,7 +15452,7 @@
       </w:rPr>
     </w:lvl>
   </w:abstractNum>
-  <w:abstractNum w:abstractNumId="19">
+  <w:abstractNum w:abstractNumId="20">
     <w:nsid w:val="56C9141F"/>
     <w:multiLevelType w:val="hybridMultilevel"/>
     <w:tmpl w:val="88884516"/>
@@ -14552,7 +15562,7 @@
       </w:pPr>
     </w:lvl>
   </w:abstractNum>
-  <w:abstractNum w:abstractNumId="20">
+  <w:abstractNum w:abstractNumId="21">
     <w:nsid w:val="59303DB8"/>
     <w:multiLevelType w:val="hybridMultilevel"/>
     <w:tmpl w:val="15D4CB18"/>
@@ -14665,7 +15675,7 @@
       </w:rPr>
     </w:lvl>
   </w:abstractNum>
-  <w:abstractNum w:abstractNumId="21">
+  <w:abstractNum w:abstractNumId="22">
     <w:nsid w:val="5D2C1942"/>
     <w:multiLevelType w:val="hybridMultilevel"/>
     <w:tmpl w:val="4B4E7390"/>
@@ -14756,7 +15766,7 @@
       </w:pPr>
     </w:lvl>
   </w:abstractNum>
-  <w:abstractNum w:abstractNumId="22">
+  <w:abstractNum w:abstractNumId="23">
     <w:nsid w:val="5F35384A"/>
     <w:multiLevelType w:val="hybridMultilevel"/>
     <w:tmpl w:val="C5783286"/>
@@ -14868,7 +15878,7 @@
       </w:rPr>
     </w:lvl>
   </w:abstractNum>
-  <w:abstractNum w:abstractNumId="23">
+  <w:abstractNum w:abstractNumId="24">
     <w:nsid w:val="66EE1508"/>
     <w:multiLevelType w:val="hybridMultilevel"/>
     <w:tmpl w:val="F30E2764"/>
@@ -14981,7 +15991,7 @@
       </w:rPr>
     </w:lvl>
   </w:abstractNum>
-  <w:abstractNum w:abstractNumId="24">
+  <w:abstractNum w:abstractNumId="25">
     <w:nsid w:val="6E267DF8"/>
     <w:multiLevelType w:val="hybridMultilevel"/>
     <w:tmpl w:val="3D58C858"/>
@@ -15093,7 +16103,7 @@
       </w:rPr>
     </w:lvl>
   </w:abstractNum>
-  <w:abstractNum w:abstractNumId="25">
+  <w:abstractNum w:abstractNumId="26">
     <w:nsid w:val="7700053D"/>
     <w:multiLevelType w:val="hybridMultilevel"/>
     <w:tmpl w:val="ED36AFB8"/>
@@ -15205,7 +16215,7 @@
       </w:rPr>
     </w:lvl>
   </w:abstractNum>
-  <w:abstractNum w:abstractNumId="26">
+  <w:abstractNum w:abstractNumId="27">
     <w:nsid w:val="7EE01C39"/>
     <w:multiLevelType w:val="hybridMultilevel"/>
     <w:tmpl w:val="DAB4C8D4"/>
@@ -15321,25 +16331,25 @@
     </w:lvl>
   </w:abstractNum>
   <w:num w:numId="1">
-    <w:abstractNumId w:val="26"/>
+    <w:abstractNumId w:val="27"/>
   </w:num>
   <w:num w:numId="2">
-    <w:abstractNumId w:val="21"/>
+    <w:abstractNumId w:val="22"/>
   </w:num>
   <w:num w:numId="3">
-    <w:abstractNumId w:val="11"/>
+    <w:abstractNumId w:val="12"/>
   </w:num>
   <w:num w:numId="4">
+    <w:abstractNumId w:val="17"/>
+  </w:num>
+  <w:num w:numId="5">
+    <w:abstractNumId w:val="10"/>
+  </w:num>
+  <w:num w:numId="6">
     <w:abstractNumId w:val="16"/>
   </w:num>
-  <w:num w:numId="5">
-    <w:abstractNumId w:val="9"/>
-  </w:num>
-  <w:num w:numId="6">
-    <w:abstractNumId w:val="15"/>
-  </w:num>
   <w:num w:numId="7">
-    <w:abstractNumId w:val="10"/>
+    <w:abstractNumId w:val="11"/>
   </w:num>
   <w:num w:numId="8">
     <w:abstractNumId w:val="1"/>
@@ -15351,10 +16361,10 @@
     <w:abstractNumId w:val="2"/>
   </w:num>
   <w:num w:numId="11">
-    <w:abstractNumId w:val="23"/>
+    <w:abstractNumId w:val="24"/>
   </w:num>
   <w:num w:numId="12">
-    <w:abstractNumId w:val="19"/>
+    <w:abstractNumId w:val="20"/>
     <w:lvlOverride w:ilvl="0">
       <w:startOverride w:val="1"/>
     </w:lvlOverride>
@@ -15384,31 +16394,31 @@
     </w:lvlOverride>
   </w:num>
   <w:num w:numId="13">
-    <w:abstractNumId w:val="19"/>
+    <w:abstractNumId w:val="20"/>
   </w:num>
   <w:num w:numId="14">
     <w:abstractNumId w:val="4"/>
   </w:num>
   <w:num w:numId="15">
-    <w:abstractNumId w:val="18"/>
+    <w:abstractNumId w:val="19"/>
   </w:num>
   <w:num w:numId="16">
-    <w:abstractNumId w:val="12"/>
+    <w:abstractNumId w:val="13"/>
   </w:num>
   <w:num w:numId="17">
-    <w:abstractNumId w:val="13"/>
+    <w:abstractNumId w:val="14"/>
   </w:num>
   <w:num w:numId="18">
-    <w:abstractNumId w:val="22"/>
+    <w:abstractNumId w:val="23"/>
   </w:num>
   <w:num w:numId="19">
-    <w:abstractNumId w:val="25"/>
+    <w:abstractNumId w:val="26"/>
   </w:num>
   <w:num w:numId="20">
-    <w:abstractNumId w:val="8"/>
+    <w:abstractNumId w:val="9"/>
   </w:num>
   <w:num w:numId="21">
-    <w:abstractNumId w:val="24"/>
+    <w:abstractNumId w:val="25"/>
   </w:num>
   <w:num w:numId="22">
     <w:abstractNumId w:val="2"/>
@@ -15567,7 +16577,7 @@
     <w:abstractNumId w:val="5"/>
   </w:num>
   <w:num w:numId="29">
-    <w:abstractNumId w:val="14"/>
+    <w:abstractNumId w:val="15"/>
   </w:num>
   <w:num w:numId="30">
     <w:abstractNumId w:val="3"/>
@@ -15576,10 +16586,13 @@
     <w:abstractNumId w:val="0"/>
   </w:num>
   <w:num w:numId="32">
-    <w:abstractNumId w:val="17"/>
+    <w:abstractNumId w:val="18"/>
   </w:num>
   <w:num w:numId="33">
-    <w:abstractNumId w:val="20"/>
+    <w:abstractNumId w:val="21"/>
+  </w:num>
+  <w:num w:numId="34">
+    <w:abstractNumId w:val="8"/>
   </w:num>
   <w:numIdMacAtCleanup w:val="11"/>
 </w:numbering>
@@ -18412,7 +19425,7 @@
 </file>
 
 <file path=customXml/itemProps1.xml><?xml version="1.0" encoding="utf-8"?>
-<ds:datastoreItem xmlns:ds="http://schemas.openxmlformats.org/officeDocument/2006/customXml" ds:itemID="{4D1D8233-92FB-4F2A-B442-B1EAD45F3687}">
+<ds:datastoreItem xmlns:ds="http://schemas.openxmlformats.org/officeDocument/2006/customXml" ds:itemID="{6BA07CF2-DF42-4A64-8857-9C53331E19D4}">
   <ds:schemaRefs>
     <ds:schemaRef ds:uri="http://schemas.openxmlformats.org/officeDocument/2006/bibliography"/>
   </ds:schemaRefs>

</xml_diff>